<commit_message>
Web Forms - Practical Exam
</commit_message>
<xml_diff>
--- a/16. ASP.NET Web Forms/18. Exam preparation/ASP.NET-Web-Forms-2013-Library-System.docx
+++ b/16. ASP.NET Web Forms/18. Exam preparation/ASP.NET-Web-Forms-2013-Library-System.docx
@@ -1,6 +1,6 @@
 
 <file path=word/document.xml><?xml version="1.0" encoding="utf-8"?>
-<w:document xmlns:wpc="http://schemas.microsoft.com/office/word/2010/wordprocessingCanvas" xmlns:mc="http://schemas.openxmlformats.org/markup-compatibility/2006" xmlns:o="urn:schemas-microsoft-com:office:office" xmlns:r="http://schemas.openxmlformats.org/officeDocument/2006/relationships" xmlns:m="http://schemas.openxmlformats.org/officeDocument/2006/math" xmlns:v="urn:schemas-microsoft-com:vml" xmlns:wp14="http://schemas.microsoft.com/office/word/2010/wordprocessingDrawing" xmlns:wp="http://schemas.openxmlformats.org/drawingml/2006/wordprocessingDrawing" xmlns:w10="urn:schemas-microsoft-com:office:word" xmlns:w="http://schemas.openxmlformats.org/wordprocessingml/2006/main" xmlns:w14="http://schemas.microsoft.com/office/word/2010/wordml" xmlns:wpg="http://schemas.microsoft.com/office/word/2010/wordprocessingGroup" xmlns:wpi="http://schemas.microsoft.com/office/word/2010/wordprocessingInk" xmlns:wne="http://schemas.microsoft.com/office/word/2006/wordml" xmlns:wps="http://schemas.microsoft.com/office/word/2010/wordprocessingShape" mc:Ignorable="w14 wp14">
+<w:document xmlns:wpc="http://schemas.microsoft.com/office/word/2010/wordprocessingCanvas" xmlns:mc="http://schemas.openxmlformats.org/markup-compatibility/2006" xmlns:o="urn:schemas-microsoft-com:office:office" xmlns:r="http://schemas.openxmlformats.org/officeDocument/2006/relationships" xmlns:m="http://schemas.openxmlformats.org/officeDocument/2006/math" xmlns:v="urn:schemas-microsoft-com:vml" xmlns:wp14="http://schemas.microsoft.com/office/word/2010/wordprocessingDrawing" xmlns:wp="http://schemas.openxmlformats.org/drawingml/2006/wordprocessingDrawing" xmlns:w10="urn:schemas-microsoft-com:office:word" xmlns:w="http://schemas.openxmlformats.org/wordprocessingml/2006/main" xmlns:w14="http://schemas.microsoft.com/office/word/2010/wordml" xmlns:w15="http://schemas.microsoft.com/office/word/2012/wordml" xmlns:wpg="http://schemas.microsoft.com/office/word/2010/wordprocessingGroup" xmlns:wpi="http://schemas.microsoft.com/office/word/2010/wordprocessingInk" xmlns:wne="http://schemas.microsoft.com/office/word/2006/wordml" xmlns:wps="http://schemas.microsoft.com/office/word/2010/wordprocessingShape" mc:Ignorable="w14 w15 wp14">
   <w:body>
     <w:p>
       <w:pPr>
@@ -365,10 +365,7 @@
         <w:ind w:left="720"/>
       </w:pPr>
       <w:r>
-        <w:t>4</w:t>
-      </w:r>
-      <w:r>
-        <w:t xml:space="preserve"> score</w:t>
+        <w:t>4 score</w:t>
       </w:r>
     </w:p>
     <w:p>
@@ -441,10 +438,7 @@
         <w:ind w:left="720"/>
       </w:pPr>
       <w:r>
-        <w:t>4</w:t>
-      </w:r>
-      <w:r>
-        <w:t xml:space="preserve"> score</w:t>
+        <w:t>4 score</w:t>
       </w:r>
     </w:p>
     <w:p>
@@ -510,38 +504,69 @@
           <w:ilvl w:val="0"/>
           <w:numId w:val="14"/>
         </w:numPr>
+        <w:rPr>
+          <w:color w:val="92D050"/>
+        </w:rPr>
       </w:pPr>
       <w:r>
         <w:rPr>
           <w:b/>
+          <w:color w:val="92D050"/>
         </w:rPr>
         <w:t>Master Page</w:t>
       </w:r>
       <w:r>
+        <w:rPr>
+          <w:color w:val="92D050"/>
+        </w:rPr>
         <w:t xml:space="preserve"> – </w:t>
       </w:r>
       <w:r>
+        <w:rPr>
+          <w:color w:val="92D050"/>
+        </w:rPr>
         <w:t>design</w:t>
       </w:r>
       <w:r>
+        <w:rPr>
+          <w:color w:val="92D050"/>
+        </w:rPr>
         <w:t xml:space="preserve"> an</w:t>
       </w:r>
       <w:r>
+        <w:rPr>
+          <w:color w:val="92D050"/>
+        </w:rPr>
         <w:t xml:space="preserve"> ASP.NET Master Pages to reuse the common</w:t>
       </w:r>
       <w:r>
+        <w:rPr>
+          <w:color w:val="92D050"/>
+        </w:rPr>
         <w:t xml:space="preserve"> page elements like headers and </w:t>
       </w:r>
       <w:r>
+        <w:rPr>
+          <w:color w:val="92D050"/>
+        </w:rPr>
         <w:t>footers</w:t>
       </w:r>
       <w:r>
+        <w:rPr>
+          <w:color w:val="92D050"/>
+        </w:rPr>
         <w:t xml:space="preserve"> and navigation</w:t>
       </w:r>
       <w:r>
+        <w:rPr>
+          <w:color w:val="92D050"/>
+        </w:rPr>
         <w:t xml:space="preserve"> in all other pages in the project</w:t>
       </w:r>
       <w:r>
+        <w:rPr>
+          <w:color w:val="92D050"/>
+        </w:rPr>
         <w:t>.</w:t>
       </w:r>
     </w:p>
@@ -550,11 +575,20 @@
         <w:pStyle w:val="Score"/>
         <w:spacing w:before="120"/>
         <w:ind w:left="720"/>
-      </w:pPr>
-      <w:r>
+        <w:rPr>
+          <w:color w:val="92D050"/>
+        </w:rPr>
+      </w:pPr>
+      <w:r>
+        <w:rPr>
+          <w:color w:val="92D050"/>
+        </w:rPr>
         <w:t>2</w:t>
       </w:r>
       <w:r>
+        <w:rPr>
+          <w:color w:val="92D050"/>
+        </w:rPr>
         <w:t xml:space="preserve"> score</w:t>
       </w:r>
     </w:p>
@@ -564,44 +598,56 @@
           <w:ilvl w:val="0"/>
           <w:numId w:val="14"/>
         </w:numPr>
+        <w:rPr>
+          <w:color w:val="92D050"/>
+        </w:rPr>
       </w:pPr>
       <w:r>
         <w:rPr>
           <w:b/>
+          <w:color w:val="92D050"/>
         </w:rPr>
         <w:t>Configure</w:t>
       </w:r>
       <w:r>
         <w:rPr>
           <w:b/>
+          <w:color w:val="92D050"/>
         </w:rPr>
         <w:t xml:space="preserve"> the</w:t>
       </w:r>
       <w:r>
         <w:rPr>
           <w:b/>
+          <w:color w:val="92D050"/>
         </w:rPr>
         <w:t xml:space="preserve"> ASP.NET </w:t>
       </w:r>
       <w:r>
         <w:rPr>
           <w:b/>
+          <w:color w:val="92D050"/>
         </w:rPr>
         <w:t xml:space="preserve">Identity </w:t>
       </w:r>
       <w:r>
         <w:rPr>
           <w:b/>
+          <w:color w:val="92D050"/>
         </w:rPr>
         <w:t>S</w:t>
       </w:r>
       <w:r>
         <w:rPr>
           <w:b/>
+          <w:color w:val="92D050"/>
         </w:rPr>
         <w:t>ystem</w:t>
       </w:r>
       <w:r>
+        <w:rPr>
+          <w:color w:val="92D050"/>
+        </w:rPr>
         <w:t xml:space="preserve"> to enable user management functionality (register / login / logout).</w:t>
       </w:r>
     </w:p>
@@ -610,11 +656,20 @@
         <w:pStyle w:val="Score"/>
         <w:spacing w:before="120"/>
         <w:ind w:left="720"/>
-      </w:pPr>
-      <w:r>
+        <w:rPr>
+          <w:color w:val="92D050"/>
+        </w:rPr>
+      </w:pPr>
+      <w:r>
+        <w:rPr>
+          <w:color w:val="92D050"/>
+        </w:rPr>
         <w:t>1</w:t>
       </w:r>
       <w:r>
+        <w:rPr>
+          <w:color w:val="92D050"/>
+        </w:rPr>
         <w:t xml:space="preserve"> score</w:t>
       </w:r>
     </w:p>
@@ -624,14 +679,21 @@
           <w:ilvl w:val="0"/>
           <w:numId w:val="14"/>
         </w:numPr>
+        <w:rPr>
+          <w:color w:val="92D050"/>
+        </w:rPr>
       </w:pPr>
       <w:r>
         <w:rPr>
           <w:b/>
+          <w:color w:val="92D050"/>
         </w:rPr>
         <w:t>Register user</w:t>
       </w:r>
       <w:r>
+        <w:rPr>
+          <w:color w:val="92D050"/>
+        </w:rPr>
         <w:t xml:space="preserve"> – by username and password the system should be able to register a new user in the system. After successful registration, the user should be redirected to the start page.</w:t>
       </w:r>
     </w:p>
@@ -640,11 +702,20 @@
         <w:pStyle w:val="Score"/>
         <w:spacing w:before="120"/>
         <w:ind w:left="720"/>
-      </w:pPr>
-      <w:r>
+        <w:rPr>
+          <w:color w:val="92D050"/>
+        </w:rPr>
+      </w:pPr>
+      <w:r>
+        <w:rPr>
+          <w:color w:val="92D050"/>
+        </w:rPr>
         <w:t>3</w:t>
       </w:r>
       <w:r>
+        <w:rPr>
+          <w:color w:val="92D050"/>
+        </w:rPr>
         <w:t xml:space="preserve"> score</w:t>
       </w:r>
     </w:p>
@@ -654,14 +725,21 @@
           <w:ilvl w:val="0"/>
           <w:numId w:val="14"/>
         </w:numPr>
+        <w:rPr>
+          <w:color w:val="92D050"/>
+        </w:rPr>
       </w:pPr>
       <w:r>
         <w:rPr>
           <w:b/>
+          <w:color w:val="92D050"/>
         </w:rPr>
         <w:t>Login user</w:t>
       </w:r>
       <w:r>
+        <w:rPr>
+          <w:color w:val="92D050"/>
+        </w:rPr>
         <w:t xml:space="preserve"> – by username and password the system should be able to login an existing user. After a successful login, the user should be redirected to the start page.</w:t>
       </w:r>
     </w:p>
@@ -670,11 +748,20 @@
         <w:pStyle w:val="Score"/>
         <w:spacing w:before="120"/>
         <w:ind w:left="720"/>
-      </w:pPr>
-      <w:r>
+        <w:rPr>
+          <w:color w:val="92D050"/>
+        </w:rPr>
+      </w:pPr>
+      <w:r>
+        <w:rPr>
+          <w:color w:val="92D050"/>
+        </w:rPr>
         <w:t>2</w:t>
       </w:r>
       <w:r>
+        <w:rPr>
+          <w:color w:val="92D050"/>
+        </w:rPr>
         <w:t xml:space="preserve"> score</w:t>
       </w:r>
     </w:p>
@@ -684,21 +771,22 @@
           <w:ilvl w:val="0"/>
           <w:numId w:val="14"/>
         </w:numPr>
+        <w:rPr>
+          <w:color w:val="92D050"/>
+        </w:rPr>
       </w:pPr>
       <w:r>
         <w:rPr>
           <w:b/>
+          <w:color w:val="92D050"/>
         </w:rPr>
         <w:t>Logout</w:t>
       </w:r>
       <w:r>
-        <w:t xml:space="preserve"> – successfully logged in user should be able to logout from the system.</w:t>
-      </w:r>
-      <w:r>
-        <w:t xml:space="preserve"> </w:t>
-      </w:r>
-      <w:r>
-        <w:t>After a successful logout the start page should be shown.</w:t>
+        <w:rPr>
+          <w:color w:val="92D050"/>
+        </w:rPr>
+        <w:t xml:space="preserve"> – successfully logged in user should be able to logout from the system. After a successful logout the start page should be shown.</w:t>
       </w:r>
     </w:p>
     <w:p>
@@ -726,41 +814,70 @@
           <w:ilvl w:val="0"/>
           <w:numId w:val="14"/>
         </w:numPr>
+        <w:rPr>
+          <w:color w:val="92D050"/>
+        </w:rPr>
       </w:pPr>
       <w:r>
         <w:rPr>
           <w:b/>
+          <w:color w:val="92D050"/>
         </w:rPr>
         <w:t xml:space="preserve">Display </w:t>
       </w:r>
       <w:r>
         <w:rPr>
           <w:b/>
+          <w:color w:val="92D050"/>
         </w:rPr>
         <w:t>the categories and books</w:t>
       </w:r>
       <w:r>
+        <w:rPr>
+          <w:color w:val="92D050"/>
+        </w:rPr>
         <w:t xml:space="preserve"> –</w:t>
       </w:r>
       <w:r>
+        <w:rPr>
+          <w:color w:val="92D050"/>
+        </w:rPr>
         <w:t xml:space="preserve"> </w:t>
       </w:r>
       <w:r>
+        <w:rPr>
+          <w:color w:val="92D050"/>
+        </w:rPr>
         <w:t>at the application start page display all categories and all books for each category (</w:t>
       </w:r>
       <w:r>
+        <w:rPr>
+          <w:color w:val="92D050"/>
+        </w:rPr>
         <w:t xml:space="preserve">show their </w:t>
       </w:r>
       <w:r>
+        <w:rPr>
+          <w:color w:val="92D050"/>
+        </w:rPr>
         <w:t xml:space="preserve">title </w:t>
       </w:r>
       <w:r>
+        <w:rPr>
+          <w:color w:val="92D050"/>
+        </w:rPr>
         <w:t>and</w:t>
       </w:r>
       <w:r>
+        <w:rPr>
+          <w:color w:val="92D050"/>
+        </w:rPr>
         <w:t xml:space="preserve"> author)</w:t>
       </w:r>
       <w:r>
+        <w:rPr>
+          <w:color w:val="92D050"/>
+        </w:rPr>
         <w:t>.</w:t>
       </w:r>
     </w:p>
@@ -784,37 +901,58 @@
           <w:numId w:val="14"/>
         </w:numPr>
         <w:rPr>
+          <w:color w:val="92D050"/>
           <w:lang w:val="bg-BG"/>
         </w:rPr>
       </w:pPr>
       <w:r>
         <w:rPr>
           <w:b/>
+          <w:color w:val="92D050"/>
         </w:rPr>
         <w:t>View book details</w:t>
       </w:r>
       <w:r>
+        <w:rPr>
+          <w:color w:val="92D050"/>
+        </w:rPr>
         <w:t xml:space="preserve"> – </w:t>
       </w:r>
       <w:r>
+        <w:rPr>
+          <w:color w:val="92D050"/>
+        </w:rPr>
         <w:t>clicking on a book from the start page should display the book details (title, author, ISBN</w:t>
       </w:r>
       <w:r>
+        <w:rPr>
+          <w:color w:val="92D050"/>
+        </w:rPr>
         <w:t>, web site and</w:t>
       </w:r>
       <w:r>
+        <w:rPr>
+          <w:color w:val="92D050"/>
+        </w:rPr>
         <w:t xml:space="preserve"> description) in a separate page</w:t>
       </w:r>
       <w:r>
+        <w:rPr>
+          <w:color w:val="92D050"/>
+        </w:rPr>
         <w:t>.</w:t>
       </w:r>
       <w:r>
         <w:rPr>
+          <w:color w:val="92D050"/>
           <w:lang w:val="bg-BG"/>
         </w:rPr>
         <w:t xml:space="preserve"> </w:t>
       </w:r>
       <w:r>
+        <w:rPr>
+          <w:color w:val="92D050"/>
+        </w:rPr>
         <w:t>In case of missing ISBN / web site / description, just skip displaying it.</w:t>
       </w:r>
     </w:p>
@@ -939,7 +1077,16 @@
         <w:t>table</w:t>
       </w:r>
       <w:r>
-        <w:t xml:space="preserve"> with paging (use page size 5). For each category in the </w:t>
+        <w:t xml:space="preserve"> with paging (</w:t>
+      </w:r>
+      <w:r>
+        <w:rPr>
+          <w:b/>
+        </w:rPr>
+        <w:t>use page size 5</w:t>
+      </w:r>
+      <w:r>
+        <w:t xml:space="preserve">). For each category in the </w:t>
       </w:r>
       <w:r>
         <w:t>table</w:t>
@@ -1037,6 +1184,10 @@
           <w:numId w:val="14"/>
         </w:numPr>
         <w:contextualSpacing w:val="0"/>
+        <w:rPr>
+          <w:vanish/>
+          <w:specVanish/>
+        </w:rPr>
       </w:pPr>
       <w:r>
         <w:rPr>
@@ -1113,8 +1264,6 @@
       <w:r>
         <w:t>For each book in the table there should be "edit" and "delete" buttons. The forms implementing create, edit and delete operations could be embedded in the same page below the table or in separate page.</w:t>
       </w:r>
-      <w:bookmarkStart w:id="0" w:name="_GoBack"/>
-      <w:bookmarkEnd w:id="0"/>
     </w:p>
     <w:p>
       <w:pPr>
@@ -1122,11 +1271,21 @@
         <w:contextualSpacing w:val="0"/>
       </w:pPr>
       <w:r>
-        <w:t xml:space="preserve">Ensure your UI behaves correctly when the users enter invalid data, e.g. too long text in a text field or HTML special characters like </w:t>
+        <w:t xml:space="preserve"> </w:t>
+      </w:r>
+      <w:r>
+        <w:t xml:space="preserve">Ensure your UI behaves correctly when the users enter invalid data, e.g. too long text in a text field or HTML special characters </w:t>
+      </w:r>
+      <w:r>
+        <w:rPr>
+          <w:highlight w:val="yellow"/>
+        </w:rPr>
+        <w:t xml:space="preserve">like </w:t>
       </w:r>
       <w:r>
         <w:rPr>
           <w:noProof/>
+          <w:highlight w:val="yellow"/>
         </w:rPr>
         <w:t>"</w:t>
       </w:r>
@@ -1136,15 +1295,19 @@
           <w:noProof/>
           <w:sz w:val="22"/>
           <w:szCs w:val="22"/>
+          <w:highlight w:val="yellow"/>
         </w:rPr>
         <w:t>&lt;br/&gt;</w:t>
       </w:r>
       <w:r>
         <w:rPr>
           <w:noProof/>
+          <w:highlight w:val="yellow"/>
         </w:rPr>
         <w:t>".</w:t>
       </w:r>
+      <w:bookmarkStart w:id="0" w:name="_GoBack"/>
+      <w:bookmarkEnd w:id="0"/>
       <w:r>
         <w:t xml:space="preserve"> Validate the data in your forms.</w:t>
       </w:r>
@@ -1197,10 +1360,7 @@
         <w:ind w:left="720"/>
       </w:pPr>
       <w:r>
-        <w:t>5</w:t>
-      </w:r>
-      <w:r>
-        <w:t xml:space="preserve"> score</w:t>
+        <w:t>5 score</w:t>
       </w:r>
     </w:p>
     <w:p>
@@ -1214,23 +1374,16 @@
         <w:rPr>
           <w:b/>
         </w:rPr>
-        <w:lastRenderedPageBreak/>
         <w:t>User interface (UI)</w:t>
       </w:r>
       <w:r>
-        <w:t xml:space="preserve"> – </w:t>
-      </w:r>
-      <w:r>
-        <w:t xml:space="preserve">the user interface is intuitive, looks </w:t>
+        <w:t xml:space="preserve"> – the user interface is intuitive, looks </w:t>
       </w:r>
       <w:r>
         <w:t>nice</w:t>
       </w:r>
       <w:r>
-        <w:t xml:space="preserve"> and is easy-to-use</w:t>
-      </w:r>
-      <w:r>
-        <w:t>.</w:t>
+        <w:t xml:space="preserve"> and is easy-to-use.</w:t>
       </w:r>
     </w:p>
     <w:p>
@@ -1240,10 +1393,8 @@
         <w:ind w:left="720"/>
       </w:pPr>
       <w:r>
-        <w:t>5</w:t>
-      </w:r>
-      <w:r>
-        <w:t xml:space="preserve"> score</w:t>
+        <w:lastRenderedPageBreak/>
+        <w:t>5 score</w:t>
       </w:r>
     </w:p>
     <w:p>
@@ -1265,6 +1416,50 @@
             <wp:extent cx="6829891" cy="4670888"/>
             <wp:effectExtent l="0" t="0" r="0" b="0"/>
             <wp:docPr id="2" name="Picture 2"/>
+            <wp:cNvGraphicFramePr>
+              <a:graphicFrameLocks xmlns:a="http://schemas.openxmlformats.org/drawingml/2006/main" noChangeAspect="1"/>
+            </wp:cNvGraphicFramePr>
+            <a:graphic xmlns:a="http://schemas.openxmlformats.org/drawingml/2006/main">
+              <a:graphicData uri="http://schemas.openxmlformats.org/drawingml/2006/picture">
+                <pic:pic xmlns:pic="http://schemas.openxmlformats.org/drawingml/2006/picture">
+                  <pic:nvPicPr>
+                    <pic:cNvPr id="0" name=""/>
+                    <pic:cNvPicPr/>
+                  </pic:nvPicPr>
+                  <pic:blipFill>
+                    <a:blip r:embed="rId8"/>
+                    <a:stretch>
+                      <a:fillRect/>
+                    </a:stretch>
+                  </pic:blipFill>
+                  <pic:spPr>
+                    <a:xfrm>
+                      <a:off x="0" y="0"/>
+                      <a:ext cx="6828884" cy="4670199"/>
+                    </a:xfrm>
+                    <a:prstGeom prst="rect">
+                      <a:avLst/>
+                    </a:prstGeom>
+                  </pic:spPr>
+                </pic:pic>
+              </a:graphicData>
+            </a:graphic>
+          </wp:inline>
+        </w:drawing>
+      </w:r>
+    </w:p>
+    <w:p>
+      <w:r>
+        <w:rPr>
+          <w:noProof/>
+          <w:lang w:val="bg-BG" w:eastAsia="bg-BG"/>
+        </w:rPr>
+        <w:lastRenderedPageBreak/>
+        <w:drawing>
+          <wp:inline distT="0" distB="0" distL="0" distR="0" wp14:anchorId="1FF84ADA" wp14:editId="77ED81E2">
+            <wp:extent cx="6819900" cy="4664301"/>
+            <wp:effectExtent l="0" t="0" r="0" b="3175"/>
+            <wp:docPr id="3" name="Picture 3"/>
             <wp:cNvGraphicFramePr>
               <a:graphicFrameLocks xmlns:a="http://schemas.openxmlformats.org/drawingml/2006/main" noChangeAspect="1"/>
             </wp:cNvGraphicFramePr>
@@ -1284,7 +1479,7 @@
                   <pic:spPr>
                     <a:xfrm>
                       <a:off x="0" y="0"/>
-                      <a:ext cx="6828884" cy="4670199"/>
+                      <a:ext cx="6820960" cy="4665026"/>
                     </a:xfrm>
                     <a:prstGeom prst="rect">
                       <a:avLst/>
@@ -1303,12 +1498,11 @@
           <w:noProof/>
           <w:lang w:val="bg-BG" w:eastAsia="bg-BG"/>
         </w:rPr>
-        <w:lastRenderedPageBreak/>
         <w:drawing>
-          <wp:inline distT="0" distB="0" distL="0" distR="0" wp14:anchorId="1FF84ADA" wp14:editId="77ED81E2">
-            <wp:extent cx="6819900" cy="4664301"/>
-            <wp:effectExtent l="0" t="0" r="0" b="3175"/>
-            <wp:docPr id="3" name="Picture 3"/>
+          <wp:inline distT="0" distB="0" distL="0" distR="0" wp14:anchorId="7AC6500E" wp14:editId="568F0A1A">
+            <wp:extent cx="6820399" cy="3055620"/>
+            <wp:effectExtent l="0" t="0" r="0" b="0"/>
+            <wp:docPr id="4" name="Picture 4"/>
             <wp:cNvGraphicFramePr>
               <a:graphicFrameLocks xmlns:a="http://schemas.openxmlformats.org/drawingml/2006/main" noChangeAspect="1"/>
             </wp:cNvGraphicFramePr>
@@ -1328,7 +1522,7 @@
                   <pic:spPr>
                     <a:xfrm>
                       <a:off x="0" y="0"/>
-                      <a:ext cx="6820960" cy="4665026"/>
+                      <a:ext cx="6823638" cy="3057071"/>
                     </a:xfrm>
                     <a:prstGeom prst="rect">
                       <a:avLst/>
@@ -1347,11 +1541,12 @@
           <w:noProof/>
           <w:lang w:val="bg-BG" w:eastAsia="bg-BG"/>
         </w:rPr>
+        <w:lastRenderedPageBreak/>
         <w:drawing>
-          <wp:inline distT="0" distB="0" distL="0" distR="0" wp14:anchorId="7AC6500E" wp14:editId="568F0A1A">
-            <wp:extent cx="6820399" cy="3055620"/>
-            <wp:effectExtent l="0" t="0" r="0" b="0"/>
-            <wp:docPr id="4" name="Picture 4"/>
+          <wp:inline distT="0" distB="0" distL="0" distR="0" wp14:anchorId="795189B1" wp14:editId="43C2A845">
+            <wp:extent cx="6812280" cy="4076794"/>
+            <wp:effectExtent l="0" t="0" r="7620" b="0"/>
+            <wp:docPr id="5" name="Picture 5"/>
             <wp:cNvGraphicFramePr>
               <a:graphicFrameLocks xmlns:a="http://schemas.openxmlformats.org/drawingml/2006/main" noChangeAspect="1"/>
             </wp:cNvGraphicFramePr>
@@ -1371,7 +1566,7 @@
                   <pic:spPr>
                     <a:xfrm>
                       <a:off x="0" y="0"/>
-                      <a:ext cx="6823638" cy="3057071"/>
+                      <a:ext cx="6813490" cy="4077518"/>
                     </a:xfrm>
                     <a:prstGeom prst="rect">
                       <a:avLst/>
@@ -1390,12 +1585,11 @@
           <w:noProof/>
           <w:lang w:val="bg-BG" w:eastAsia="bg-BG"/>
         </w:rPr>
-        <w:lastRenderedPageBreak/>
         <w:drawing>
-          <wp:inline distT="0" distB="0" distL="0" distR="0" wp14:anchorId="795189B1" wp14:editId="43C2A845">
-            <wp:extent cx="6812280" cy="4076794"/>
+          <wp:inline distT="0" distB="0" distL="0" distR="0" wp14:anchorId="6B29240E" wp14:editId="52F876FE">
+            <wp:extent cx="6812280" cy="4291896"/>
             <wp:effectExtent l="0" t="0" r="7620" b="0"/>
-            <wp:docPr id="5" name="Picture 5"/>
+            <wp:docPr id="6" name="Picture 6"/>
             <wp:cNvGraphicFramePr>
               <a:graphicFrameLocks xmlns:a="http://schemas.openxmlformats.org/drawingml/2006/main" noChangeAspect="1"/>
             </wp:cNvGraphicFramePr>
@@ -1415,7 +1609,7 @@
                   <pic:spPr>
                     <a:xfrm>
                       <a:off x="0" y="0"/>
-                      <a:ext cx="6813490" cy="4077518"/>
+                      <a:ext cx="6810832" cy="4290984"/>
                     </a:xfrm>
                     <a:prstGeom prst="rect">
                       <a:avLst/>
@@ -1434,11 +1628,12 @@
           <w:noProof/>
           <w:lang w:val="bg-BG" w:eastAsia="bg-BG"/>
         </w:rPr>
+        <w:lastRenderedPageBreak/>
         <w:drawing>
-          <wp:inline distT="0" distB="0" distL="0" distR="0" wp14:anchorId="6B29240E" wp14:editId="52F876FE">
-            <wp:extent cx="6812280" cy="4291896"/>
-            <wp:effectExtent l="0" t="0" r="7620" b="0"/>
-            <wp:docPr id="6" name="Picture 6"/>
+          <wp:inline distT="0" distB="0" distL="0" distR="0" wp14:anchorId="4C4E2855" wp14:editId="603EE076">
+            <wp:extent cx="6804660" cy="4801460"/>
+            <wp:effectExtent l="0" t="0" r="0" b="0"/>
+            <wp:docPr id="23" name="Picture 23"/>
             <wp:cNvGraphicFramePr>
               <a:graphicFrameLocks xmlns:a="http://schemas.openxmlformats.org/drawingml/2006/main" noChangeAspect="1"/>
             </wp:cNvGraphicFramePr>
@@ -1458,7 +1653,7 @@
                   <pic:spPr>
                     <a:xfrm>
                       <a:off x="0" y="0"/>
-                      <a:ext cx="6810832" cy="4290984"/>
+                      <a:ext cx="6805685" cy="4802184"/>
                     </a:xfrm>
                     <a:prstGeom prst="rect">
                       <a:avLst/>
@@ -1477,12 +1672,11 @@
           <w:noProof/>
           <w:lang w:val="bg-BG" w:eastAsia="bg-BG"/>
         </w:rPr>
-        <w:lastRenderedPageBreak/>
         <w:drawing>
-          <wp:inline distT="0" distB="0" distL="0" distR="0" wp14:anchorId="4C4E2855" wp14:editId="603EE076">
-            <wp:extent cx="6804660" cy="4801460"/>
+          <wp:inline distT="0" distB="0" distL="0" distR="0" wp14:anchorId="7CC7CEC8" wp14:editId="17ACE954">
+            <wp:extent cx="6803761" cy="3874223"/>
             <wp:effectExtent l="0" t="0" r="0" b="0"/>
-            <wp:docPr id="23" name="Picture 23"/>
+            <wp:docPr id="7" name="Picture 7"/>
             <wp:cNvGraphicFramePr>
               <a:graphicFrameLocks xmlns:a="http://schemas.openxmlformats.org/drawingml/2006/main" noChangeAspect="1"/>
             </wp:cNvGraphicFramePr>
@@ -1502,7 +1696,7 @@
                   <pic:spPr>
                     <a:xfrm>
                       <a:off x="0" y="0"/>
-                      <a:ext cx="6805685" cy="4802184"/>
+                      <a:ext cx="6802315" cy="3873399"/>
                     </a:xfrm>
                     <a:prstGeom prst="rect">
                       <a:avLst/>
@@ -1521,11 +1715,12 @@
           <w:noProof/>
           <w:lang w:val="bg-BG" w:eastAsia="bg-BG"/>
         </w:rPr>
+        <w:lastRenderedPageBreak/>
         <w:drawing>
-          <wp:inline distT="0" distB="0" distL="0" distR="0" wp14:anchorId="7CC7CEC8" wp14:editId="17ACE954">
-            <wp:extent cx="6803761" cy="3874223"/>
-            <wp:effectExtent l="0" t="0" r="0" b="0"/>
-            <wp:docPr id="7" name="Picture 7"/>
+          <wp:inline distT="0" distB="0" distL="0" distR="0" wp14:anchorId="5B1D18C5" wp14:editId="75599997">
+            <wp:extent cx="6796646" cy="3268980"/>
+            <wp:effectExtent l="0" t="0" r="4445" b="7620"/>
+            <wp:docPr id="10" name="Picture 10"/>
             <wp:cNvGraphicFramePr>
               <a:graphicFrameLocks xmlns:a="http://schemas.openxmlformats.org/drawingml/2006/main" noChangeAspect="1"/>
             </wp:cNvGraphicFramePr>
@@ -1545,7 +1740,7 @@
                   <pic:spPr>
                     <a:xfrm>
                       <a:off x="0" y="0"/>
-                      <a:ext cx="6802315" cy="3873399"/>
+                      <a:ext cx="6796646" cy="3268980"/>
                     </a:xfrm>
                     <a:prstGeom prst="rect">
                       <a:avLst/>
@@ -1564,12 +1759,11 @@
           <w:noProof/>
           <w:lang w:val="bg-BG" w:eastAsia="bg-BG"/>
         </w:rPr>
-        <w:lastRenderedPageBreak/>
         <w:drawing>
-          <wp:inline distT="0" distB="0" distL="0" distR="0" wp14:anchorId="5B1D18C5" wp14:editId="75599997">
+          <wp:inline distT="0" distB="0" distL="0" distR="0" wp14:anchorId="7438D6F6" wp14:editId="318C4393">
             <wp:extent cx="6796646" cy="3268980"/>
             <wp:effectExtent l="0" t="0" r="4445" b="7620"/>
-            <wp:docPr id="10" name="Picture 10"/>
+            <wp:docPr id="11" name="Picture 11"/>
             <wp:cNvGraphicFramePr>
               <a:graphicFrameLocks xmlns:a="http://schemas.openxmlformats.org/drawingml/2006/main" noChangeAspect="1"/>
             </wp:cNvGraphicFramePr>
@@ -1608,11 +1802,12 @@
           <w:noProof/>
           <w:lang w:val="bg-BG" w:eastAsia="bg-BG"/>
         </w:rPr>
+        <w:lastRenderedPageBreak/>
         <w:drawing>
-          <wp:inline distT="0" distB="0" distL="0" distR="0" wp14:anchorId="7438D6F6" wp14:editId="318C4393">
-            <wp:extent cx="6796646" cy="3268980"/>
-            <wp:effectExtent l="0" t="0" r="4445" b="7620"/>
-            <wp:docPr id="11" name="Picture 11"/>
+          <wp:inline distT="0" distB="0" distL="0" distR="0" wp14:anchorId="38359423" wp14:editId="54879A05">
+            <wp:extent cx="6797040" cy="3269170"/>
+            <wp:effectExtent l="0" t="0" r="3810" b="7620"/>
+            <wp:docPr id="15" name="Picture 15"/>
             <wp:cNvGraphicFramePr>
               <a:graphicFrameLocks xmlns:a="http://schemas.openxmlformats.org/drawingml/2006/main" noChangeAspect="1"/>
             </wp:cNvGraphicFramePr>
@@ -1632,7 +1827,7 @@
                   <pic:spPr>
                     <a:xfrm>
                       <a:off x="0" y="0"/>
-                      <a:ext cx="6796646" cy="3268980"/>
+                      <a:ext cx="6797040" cy="3269170"/>
                     </a:xfrm>
                     <a:prstGeom prst="rect">
                       <a:avLst/>
@@ -1651,12 +1846,11 @@
           <w:noProof/>
           <w:lang w:val="bg-BG" w:eastAsia="bg-BG"/>
         </w:rPr>
-        <w:lastRenderedPageBreak/>
         <w:drawing>
-          <wp:inline distT="0" distB="0" distL="0" distR="0" wp14:anchorId="38359423" wp14:editId="54879A05">
-            <wp:extent cx="6797040" cy="3269170"/>
-            <wp:effectExtent l="0" t="0" r="3810" b="7620"/>
-            <wp:docPr id="15" name="Picture 15"/>
+          <wp:inline distT="0" distB="0" distL="0" distR="0" wp14:anchorId="62CB6524" wp14:editId="782E35CC">
+            <wp:extent cx="6796646" cy="3268980"/>
+            <wp:effectExtent l="0" t="0" r="4445" b="7620"/>
+            <wp:docPr id="12" name="Picture 12"/>
             <wp:cNvGraphicFramePr>
               <a:graphicFrameLocks xmlns:a="http://schemas.openxmlformats.org/drawingml/2006/main" noChangeAspect="1"/>
             </wp:cNvGraphicFramePr>
@@ -1676,7 +1870,7 @@
                   <pic:spPr>
                     <a:xfrm>
                       <a:off x="0" y="0"/>
-                      <a:ext cx="6797040" cy="3269170"/>
+                      <a:ext cx="6796646" cy="3268980"/>
                     </a:xfrm>
                     <a:prstGeom prst="rect">
                       <a:avLst/>
@@ -1695,11 +1889,12 @@
           <w:noProof/>
           <w:lang w:val="bg-BG" w:eastAsia="bg-BG"/>
         </w:rPr>
+        <w:lastRenderedPageBreak/>
         <w:drawing>
-          <wp:inline distT="0" distB="0" distL="0" distR="0" wp14:anchorId="62CB6524" wp14:editId="782E35CC">
-            <wp:extent cx="6796646" cy="3268980"/>
-            <wp:effectExtent l="0" t="0" r="4445" b="7620"/>
-            <wp:docPr id="12" name="Picture 12"/>
+          <wp:inline distT="0" distB="0" distL="0" distR="0" wp14:anchorId="77A30A56" wp14:editId="47EFE9AB">
+            <wp:extent cx="6780803" cy="3261360"/>
+            <wp:effectExtent l="0" t="0" r="1270" b="0"/>
+            <wp:docPr id="13" name="Picture 13"/>
             <wp:cNvGraphicFramePr>
               <a:graphicFrameLocks xmlns:a="http://schemas.openxmlformats.org/drawingml/2006/main" noChangeAspect="1"/>
             </wp:cNvGraphicFramePr>
@@ -1719,7 +1914,7 @@
                   <pic:spPr>
                     <a:xfrm>
                       <a:off x="0" y="0"/>
-                      <a:ext cx="6796646" cy="3268980"/>
+                      <a:ext cx="6780803" cy="3261360"/>
                     </a:xfrm>
                     <a:prstGeom prst="rect">
                       <a:avLst/>
@@ -1738,12 +1933,11 @@
           <w:noProof/>
           <w:lang w:val="bg-BG" w:eastAsia="bg-BG"/>
         </w:rPr>
-        <w:lastRenderedPageBreak/>
         <w:drawing>
-          <wp:inline distT="0" distB="0" distL="0" distR="0" wp14:anchorId="77A30A56" wp14:editId="47EFE9AB">
+          <wp:inline distT="0" distB="0" distL="0" distR="0" wp14:anchorId="4F62C598" wp14:editId="012F65F4">
             <wp:extent cx="6780803" cy="3261360"/>
             <wp:effectExtent l="0" t="0" r="1270" b="0"/>
-            <wp:docPr id="13" name="Picture 13"/>
+            <wp:docPr id="14" name="Picture 14"/>
             <wp:cNvGraphicFramePr>
               <a:graphicFrameLocks xmlns:a="http://schemas.openxmlformats.org/drawingml/2006/main" noChangeAspect="1"/>
             </wp:cNvGraphicFramePr>
@@ -1782,11 +1976,12 @@
           <w:noProof/>
           <w:lang w:val="bg-BG" w:eastAsia="bg-BG"/>
         </w:rPr>
+        <w:lastRenderedPageBreak/>
         <w:drawing>
-          <wp:inline distT="0" distB="0" distL="0" distR="0" wp14:anchorId="4F62C598" wp14:editId="012F65F4">
-            <wp:extent cx="6780803" cy="3261360"/>
-            <wp:effectExtent l="0" t="0" r="1270" b="0"/>
-            <wp:docPr id="14" name="Picture 14"/>
+          <wp:inline distT="0" distB="0" distL="0" distR="0" wp14:anchorId="6BB8472B" wp14:editId="3D2223F9">
+            <wp:extent cx="6784268" cy="3700838"/>
+            <wp:effectExtent l="0" t="0" r="0" b="0"/>
+            <wp:docPr id="16" name="Picture 16"/>
             <wp:cNvGraphicFramePr>
               <a:graphicFrameLocks xmlns:a="http://schemas.openxmlformats.org/drawingml/2006/main" noChangeAspect="1"/>
             </wp:cNvGraphicFramePr>
@@ -1806,7 +2001,7 @@
                   <pic:spPr>
                     <a:xfrm>
                       <a:off x="0" y="0"/>
-                      <a:ext cx="6780803" cy="3261360"/>
+                      <a:ext cx="6782826" cy="3700051"/>
                     </a:xfrm>
                     <a:prstGeom prst="rect">
                       <a:avLst/>
@@ -1825,12 +2020,11 @@
           <w:noProof/>
           <w:lang w:val="bg-BG" w:eastAsia="bg-BG"/>
         </w:rPr>
-        <w:lastRenderedPageBreak/>
         <w:drawing>
-          <wp:inline distT="0" distB="0" distL="0" distR="0" wp14:anchorId="6BB8472B" wp14:editId="3D2223F9">
-            <wp:extent cx="6784268" cy="3700838"/>
-            <wp:effectExtent l="0" t="0" r="0" b="0"/>
-            <wp:docPr id="16" name="Picture 16"/>
+          <wp:inline distT="0" distB="0" distL="0" distR="0" wp14:anchorId="0763A27E" wp14:editId="225648FA">
+            <wp:extent cx="6774180" cy="4725216"/>
+            <wp:effectExtent l="0" t="0" r="7620" b="0"/>
+            <wp:docPr id="17" name="Picture 17"/>
             <wp:cNvGraphicFramePr>
               <a:graphicFrameLocks xmlns:a="http://schemas.openxmlformats.org/drawingml/2006/main" noChangeAspect="1"/>
             </wp:cNvGraphicFramePr>
@@ -1850,7 +2044,7 @@
                   <pic:spPr>
                     <a:xfrm>
                       <a:off x="0" y="0"/>
-                      <a:ext cx="6782826" cy="3700051"/>
+                      <a:ext cx="6777845" cy="4727773"/>
                     </a:xfrm>
                     <a:prstGeom prst="rect">
                       <a:avLst/>
@@ -1869,11 +2063,12 @@
           <w:noProof/>
           <w:lang w:val="bg-BG" w:eastAsia="bg-BG"/>
         </w:rPr>
+        <w:lastRenderedPageBreak/>
         <w:drawing>
-          <wp:inline distT="0" distB="0" distL="0" distR="0" wp14:anchorId="0763A27E" wp14:editId="225648FA">
-            <wp:extent cx="6774180" cy="4725216"/>
-            <wp:effectExtent l="0" t="0" r="7620" b="0"/>
-            <wp:docPr id="17" name="Picture 17"/>
+          <wp:inline distT="0" distB="0" distL="0" distR="0" wp14:anchorId="743B8905" wp14:editId="49055C45">
+            <wp:extent cx="6790701" cy="4736742"/>
+            <wp:effectExtent l="0" t="0" r="0" b="6985"/>
+            <wp:docPr id="18" name="Picture 18"/>
             <wp:cNvGraphicFramePr>
               <a:graphicFrameLocks xmlns:a="http://schemas.openxmlformats.org/drawingml/2006/main" noChangeAspect="1"/>
             </wp:cNvGraphicFramePr>
@@ -1893,7 +2088,7 @@
                   <pic:spPr>
                     <a:xfrm>
                       <a:off x="0" y="0"/>
-                      <a:ext cx="6777845" cy="4727773"/>
+                      <a:ext cx="6791972" cy="4737629"/>
                     </a:xfrm>
                     <a:prstGeom prst="rect">
                       <a:avLst/>
@@ -1914,10 +2109,10 @@
         </w:rPr>
         <w:lastRenderedPageBreak/>
         <w:drawing>
-          <wp:inline distT="0" distB="0" distL="0" distR="0" wp14:anchorId="743B8905" wp14:editId="49055C45">
-            <wp:extent cx="6790701" cy="4736742"/>
-            <wp:effectExtent l="0" t="0" r="0" b="6985"/>
-            <wp:docPr id="18" name="Picture 18"/>
+          <wp:inline distT="0" distB="0" distL="0" distR="0" wp14:anchorId="12AE1DFA" wp14:editId="6551E87E">
+            <wp:extent cx="6774180" cy="4947759"/>
+            <wp:effectExtent l="0" t="0" r="7620" b="5715"/>
+            <wp:docPr id="19" name="Picture 19"/>
             <wp:cNvGraphicFramePr>
               <a:graphicFrameLocks xmlns:a="http://schemas.openxmlformats.org/drawingml/2006/main" noChangeAspect="1"/>
             </wp:cNvGraphicFramePr>
@@ -1937,7 +2132,7 @@
                   <pic:spPr>
                     <a:xfrm>
                       <a:off x="0" y="0"/>
-                      <a:ext cx="6791972" cy="4737629"/>
+                      <a:ext cx="6772740" cy="4946707"/>
                     </a:xfrm>
                     <a:prstGeom prst="rect">
                       <a:avLst/>
@@ -1958,10 +2153,10 @@
         </w:rPr>
         <w:lastRenderedPageBreak/>
         <w:drawing>
-          <wp:inline distT="0" distB="0" distL="0" distR="0" wp14:anchorId="12AE1DFA" wp14:editId="6551E87E">
-            <wp:extent cx="6774180" cy="4947759"/>
-            <wp:effectExtent l="0" t="0" r="7620" b="5715"/>
-            <wp:docPr id="19" name="Picture 19"/>
+          <wp:inline distT="0" distB="0" distL="0" distR="0" wp14:anchorId="6DD37688" wp14:editId="23C5D7CE">
+            <wp:extent cx="6766560" cy="4942193"/>
+            <wp:effectExtent l="0" t="0" r="0" b="0"/>
+            <wp:docPr id="20" name="Picture 20"/>
             <wp:cNvGraphicFramePr>
               <a:graphicFrameLocks xmlns:a="http://schemas.openxmlformats.org/drawingml/2006/main" noChangeAspect="1"/>
             </wp:cNvGraphicFramePr>
@@ -1981,7 +2176,7 @@
                   <pic:spPr>
                     <a:xfrm>
                       <a:off x="0" y="0"/>
-                      <a:ext cx="6772740" cy="4946707"/>
+                      <a:ext cx="6765122" cy="4941142"/>
                     </a:xfrm>
                     <a:prstGeom prst="rect">
                       <a:avLst/>
@@ -2002,10 +2197,10 @@
         </w:rPr>
         <w:lastRenderedPageBreak/>
         <w:drawing>
-          <wp:inline distT="0" distB="0" distL="0" distR="0" wp14:anchorId="6DD37688" wp14:editId="23C5D7CE">
-            <wp:extent cx="6766560" cy="4942193"/>
-            <wp:effectExtent l="0" t="0" r="0" b="0"/>
-            <wp:docPr id="20" name="Picture 20"/>
+          <wp:inline distT="0" distB="0" distL="0" distR="0" wp14:anchorId="0DDA97B8" wp14:editId="4CC084F4">
+            <wp:extent cx="6756544" cy="4934878"/>
+            <wp:effectExtent l="0" t="0" r="6350" b="0"/>
+            <wp:docPr id="21" name="Picture 21"/>
             <wp:cNvGraphicFramePr>
               <a:graphicFrameLocks xmlns:a="http://schemas.openxmlformats.org/drawingml/2006/main" noChangeAspect="1"/>
             </wp:cNvGraphicFramePr>
@@ -2025,7 +2220,7 @@
                   <pic:spPr>
                     <a:xfrm>
                       <a:off x="0" y="0"/>
-                      <a:ext cx="6765122" cy="4941142"/>
+                      <a:ext cx="6755108" cy="4933829"/>
                     </a:xfrm>
                     <a:prstGeom prst="rect">
                       <a:avLst/>
@@ -2046,10 +2241,10 @@
         </w:rPr>
         <w:lastRenderedPageBreak/>
         <w:drawing>
-          <wp:inline distT="0" distB="0" distL="0" distR="0" wp14:anchorId="0DDA97B8" wp14:editId="4CC084F4">
-            <wp:extent cx="6756544" cy="4934878"/>
-            <wp:effectExtent l="0" t="0" r="6350" b="0"/>
-            <wp:docPr id="21" name="Picture 21"/>
+          <wp:inline distT="0" distB="0" distL="0" distR="0" wp14:anchorId="4D298ED7" wp14:editId="3FBAB46C">
+            <wp:extent cx="6751320" cy="4931062"/>
+            <wp:effectExtent l="0" t="0" r="0" b="3175"/>
+            <wp:docPr id="22" name="Picture 22"/>
             <wp:cNvGraphicFramePr>
               <a:graphicFrameLocks xmlns:a="http://schemas.openxmlformats.org/drawingml/2006/main" noChangeAspect="1"/>
             </wp:cNvGraphicFramePr>
@@ -2069,50 +2264,6 @@
                   <pic:spPr>
                     <a:xfrm>
                       <a:off x="0" y="0"/>
-                      <a:ext cx="6755108" cy="4933829"/>
-                    </a:xfrm>
-                    <a:prstGeom prst="rect">
-                      <a:avLst/>
-                    </a:prstGeom>
-                  </pic:spPr>
-                </pic:pic>
-              </a:graphicData>
-            </a:graphic>
-          </wp:inline>
-        </w:drawing>
-      </w:r>
-    </w:p>
-    <w:p>
-      <w:r>
-        <w:rPr>
-          <w:noProof/>
-          <w:lang w:val="bg-BG" w:eastAsia="bg-BG"/>
-        </w:rPr>
-        <w:lastRenderedPageBreak/>
-        <w:drawing>
-          <wp:inline distT="0" distB="0" distL="0" distR="0" wp14:anchorId="4D298ED7" wp14:editId="3FBAB46C">
-            <wp:extent cx="6751320" cy="4931062"/>
-            <wp:effectExtent l="0" t="0" r="0" b="3175"/>
-            <wp:docPr id="22" name="Picture 22"/>
-            <wp:cNvGraphicFramePr>
-              <a:graphicFrameLocks xmlns:a="http://schemas.openxmlformats.org/drawingml/2006/main" noChangeAspect="1"/>
-            </wp:cNvGraphicFramePr>
-            <a:graphic xmlns:a="http://schemas.openxmlformats.org/drawingml/2006/main">
-              <a:graphicData uri="http://schemas.openxmlformats.org/drawingml/2006/picture">
-                <pic:pic xmlns:pic="http://schemas.openxmlformats.org/drawingml/2006/picture">
-                  <pic:nvPicPr>
-                    <pic:cNvPr id="0" name=""/>
-                    <pic:cNvPicPr/>
-                  </pic:nvPicPr>
-                  <pic:blipFill>
-                    <a:blip r:embed="rId28"/>
-                    <a:stretch>
-                      <a:fillRect/>
-                    </a:stretch>
-                  </pic:blipFill>
-                  <pic:spPr>
-                    <a:xfrm>
-                      <a:off x="0" y="0"/>
                       <a:ext cx="6749885" cy="4930014"/>
                     </a:xfrm>
                     <a:prstGeom prst="rect">
@@ -2291,8 +2442,8 @@
       </w:r>
     </w:p>
     <w:sectPr>
-      <w:headerReference w:type="default" r:id="rId29"/>
-      <w:footerReference w:type="default" r:id="rId30"/>
+      <w:headerReference w:type="default" r:id="rId28"/>
+      <w:footerReference w:type="default" r:id="rId29"/>
       <w:pgSz w:w="11907" w:h="16839" w:code="9"/>
       <w:pgMar w:top="567" w:right="567" w:bottom="567" w:left="567" w:header="851" w:footer="567" w:gutter="0"/>
       <w:cols w:space="720"/>
@@ -2303,7 +2454,7 @@
 </file>
 
 <file path=word/endnotes.xml><?xml version="1.0" encoding="utf-8"?>
-<w:endnotes xmlns:wpc="http://schemas.microsoft.com/office/word/2010/wordprocessingCanvas" xmlns:mc="http://schemas.openxmlformats.org/markup-compatibility/2006" xmlns:o="urn:schemas-microsoft-com:office:office" xmlns:r="http://schemas.openxmlformats.org/officeDocument/2006/relationships" xmlns:m="http://schemas.openxmlformats.org/officeDocument/2006/math" xmlns:v="urn:schemas-microsoft-com:vml" xmlns:wp14="http://schemas.microsoft.com/office/word/2010/wordprocessingDrawing" xmlns:wp="http://schemas.openxmlformats.org/drawingml/2006/wordprocessingDrawing" xmlns:w10="urn:schemas-microsoft-com:office:word" xmlns:w="http://schemas.openxmlformats.org/wordprocessingml/2006/main" xmlns:w14="http://schemas.microsoft.com/office/word/2010/wordml" xmlns:wpg="http://schemas.microsoft.com/office/word/2010/wordprocessingGroup" xmlns:wpi="http://schemas.microsoft.com/office/word/2010/wordprocessingInk" xmlns:wne="http://schemas.microsoft.com/office/word/2006/wordml" xmlns:wps="http://schemas.microsoft.com/office/word/2010/wordprocessingShape" mc:Ignorable="w14 wp14">
+<w:endnotes xmlns:wpc="http://schemas.microsoft.com/office/word/2010/wordprocessingCanvas" xmlns:mc="http://schemas.openxmlformats.org/markup-compatibility/2006" xmlns:o="urn:schemas-microsoft-com:office:office" xmlns:r="http://schemas.openxmlformats.org/officeDocument/2006/relationships" xmlns:m="http://schemas.openxmlformats.org/officeDocument/2006/math" xmlns:v="urn:schemas-microsoft-com:vml" xmlns:wp14="http://schemas.microsoft.com/office/word/2010/wordprocessingDrawing" xmlns:wp="http://schemas.openxmlformats.org/drawingml/2006/wordprocessingDrawing" xmlns:w10="urn:schemas-microsoft-com:office:word" xmlns:w="http://schemas.openxmlformats.org/wordprocessingml/2006/main" xmlns:w14="http://schemas.microsoft.com/office/word/2010/wordml" xmlns:w15="http://schemas.microsoft.com/office/word/2012/wordml" xmlns:wpg="http://schemas.microsoft.com/office/word/2010/wordprocessingGroup" xmlns:wpi="http://schemas.microsoft.com/office/word/2010/wordprocessingInk" xmlns:wne="http://schemas.microsoft.com/office/word/2006/wordml" xmlns:wps="http://schemas.microsoft.com/office/word/2010/wordprocessingShape" mc:Ignorable="w14 w15 wp14">
   <w:endnote w:type="separator" w:id="-1">
     <w:p>
       <w:r>
@@ -2322,7 +2473,7 @@
 </file>
 
 <file path=word/footer1.xml><?xml version="1.0" encoding="utf-8"?>
-<w:ftr xmlns:wpc="http://schemas.microsoft.com/office/word/2010/wordprocessingCanvas" xmlns:mc="http://schemas.openxmlformats.org/markup-compatibility/2006" xmlns:o="urn:schemas-microsoft-com:office:office" xmlns:r="http://schemas.openxmlformats.org/officeDocument/2006/relationships" xmlns:m="http://schemas.openxmlformats.org/officeDocument/2006/math" xmlns:v="urn:schemas-microsoft-com:vml" xmlns:wp14="http://schemas.microsoft.com/office/word/2010/wordprocessingDrawing" xmlns:wp="http://schemas.openxmlformats.org/drawingml/2006/wordprocessingDrawing" xmlns:w10="urn:schemas-microsoft-com:office:word" xmlns:w="http://schemas.openxmlformats.org/wordprocessingml/2006/main" xmlns:w14="http://schemas.microsoft.com/office/word/2010/wordml" xmlns:wpg="http://schemas.microsoft.com/office/word/2010/wordprocessingGroup" xmlns:wpi="http://schemas.microsoft.com/office/word/2010/wordprocessingInk" xmlns:wne="http://schemas.microsoft.com/office/word/2006/wordml" xmlns:wps="http://schemas.microsoft.com/office/word/2010/wordprocessingShape" mc:Ignorable="w14 wp14">
+<w:ftr xmlns:wpc="http://schemas.microsoft.com/office/word/2010/wordprocessingCanvas" xmlns:mc="http://schemas.openxmlformats.org/markup-compatibility/2006" xmlns:o="urn:schemas-microsoft-com:office:office" xmlns:r="http://schemas.openxmlformats.org/officeDocument/2006/relationships" xmlns:m="http://schemas.openxmlformats.org/officeDocument/2006/math" xmlns:v="urn:schemas-microsoft-com:vml" xmlns:wp14="http://schemas.microsoft.com/office/word/2010/wordprocessingDrawing" xmlns:wp="http://schemas.openxmlformats.org/drawingml/2006/wordprocessingDrawing" xmlns:w10="urn:schemas-microsoft-com:office:word" xmlns:w="http://schemas.openxmlformats.org/wordprocessingml/2006/main" xmlns:w14="http://schemas.microsoft.com/office/word/2010/wordml" xmlns:w15="http://schemas.microsoft.com/office/word/2012/wordml" xmlns:wpg="http://schemas.microsoft.com/office/word/2010/wordprocessingGroup" xmlns:wpi="http://schemas.microsoft.com/office/word/2010/wordprocessingInk" xmlns:wne="http://schemas.microsoft.com/office/word/2006/wordml" xmlns:wps="http://schemas.microsoft.com/office/word/2010/wordprocessingShape" mc:Ignorable="w14 w15 wp14">
   <w:p>
     <w:pPr>
       <w:spacing w:before="0" w:after="0"/>
@@ -2394,7 +2545,14 @@
               <w:b/>
               <w:i/>
             </w:rPr>
-            <w:t>Deliver more than expected</w:t>
+            <w:t xml:space="preserve">Deliver </w:t>
+          </w:r>
+          <w:r>
+            <w:rPr>
+              <w:b/>
+              <w:i/>
+            </w:rPr>
+            <w:t>more than expected</w:t>
           </w:r>
         </w:p>
       </w:tc>
@@ -2424,7 +2582,7 @@
             <w:rPr>
               <w:noProof/>
             </w:rPr>
-            <w:t>2</w:t>
+            <w:t>4</w:t>
           </w:r>
           <w:r>
             <w:fldChar w:fldCharType="end"/>
@@ -2492,7 +2650,7 @@
 </file>
 
 <file path=word/footnotes.xml><?xml version="1.0" encoding="utf-8"?>
-<w:footnotes xmlns:wpc="http://schemas.microsoft.com/office/word/2010/wordprocessingCanvas" xmlns:mc="http://schemas.openxmlformats.org/markup-compatibility/2006" xmlns:o="urn:schemas-microsoft-com:office:office" xmlns:r="http://schemas.openxmlformats.org/officeDocument/2006/relationships" xmlns:m="http://schemas.openxmlformats.org/officeDocument/2006/math" xmlns:v="urn:schemas-microsoft-com:vml" xmlns:wp14="http://schemas.microsoft.com/office/word/2010/wordprocessingDrawing" xmlns:wp="http://schemas.openxmlformats.org/drawingml/2006/wordprocessingDrawing" xmlns:w10="urn:schemas-microsoft-com:office:word" xmlns:w="http://schemas.openxmlformats.org/wordprocessingml/2006/main" xmlns:w14="http://schemas.microsoft.com/office/word/2010/wordml" xmlns:wpg="http://schemas.microsoft.com/office/word/2010/wordprocessingGroup" xmlns:wpi="http://schemas.microsoft.com/office/word/2010/wordprocessingInk" xmlns:wne="http://schemas.microsoft.com/office/word/2006/wordml" xmlns:wps="http://schemas.microsoft.com/office/word/2010/wordprocessingShape" mc:Ignorable="w14 wp14">
+<w:footnotes xmlns:wpc="http://schemas.microsoft.com/office/word/2010/wordprocessingCanvas" xmlns:mc="http://schemas.openxmlformats.org/markup-compatibility/2006" xmlns:o="urn:schemas-microsoft-com:office:office" xmlns:r="http://schemas.openxmlformats.org/officeDocument/2006/relationships" xmlns:m="http://schemas.openxmlformats.org/officeDocument/2006/math" xmlns:v="urn:schemas-microsoft-com:vml" xmlns:wp14="http://schemas.microsoft.com/office/word/2010/wordprocessingDrawing" xmlns:wp="http://schemas.openxmlformats.org/drawingml/2006/wordprocessingDrawing" xmlns:w10="urn:schemas-microsoft-com:office:word" xmlns:w="http://schemas.openxmlformats.org/wordprocessingml/2006/main" xmlns:w14="http://schemas.microsoft.com/office/word/2010/wordml" xmlns:w15="http://schemas.microsoft.com/office/word/2012/wordml" xmlns:wpg="http://schemas.microsoft.com/office/word/2010/wordprocessingGroup" xmlns:wpi="http://schemas.microsoft.com/office/word/2010/wordprocessingInk" xmlns:wne="http://schemas.microsoft.com/office/word/2006/wordml" xmlns:wps="http://schemas.microsoft.com/office/word/2010/wordprocessingShape" mc:Ignorable="w14 w15 wp14">
   <w:footnote w:type="separator" w:id="-1">
     <w:p>
       <w:r>
@@ -2511,7 +2669,7 @@
 </file>
 
 <file path=word/header1.xml><?xml version="1.0" encoding="utf-8"?>
-<w:hdr xmlns:wpc="http://schemas.microsoft.com/office/word/2010/wordprocessingCanvas" xmlns:mc="http://schemas.openxmlformats.org/markup-compatibility/2006" xmlns:o="urn:schemas-microsoft-com:office:office" xmlns:r="http://schemas.openxmlformats.org/officeDocument/2006/relationships" xmlns:m="http://schemas.openxmlformats.org/officeDocument/2006/math" xmlns:v="urn:schemas-microsoft-com:vml" xmlns:wp14="http://schemas.microsoft.com/office/word/2010/wordprocessingDrawing" xmlns:wp="http://schemas.openxmlformats.org/drawingml/2006/wordprocessingDrawing" xmlns:w10="urn:schemas-microsoft-com:office:word" xmlns:w="http://schemas.openxmlformats.org/wordprocessingml/2006/main" xmlns:w14="http://schemas.microsoft.com/office/word/2010/wordml" xmlns:wpg="http://schemas.microsoft.com/office/word/2010/wordprocessingGroup" xmlns:wpi="http://schemas.microsoft.com/office/word/2010/wordprocessingInk" xmlns:wne="http://schemas.microsoft.com/office/word/2006/wordml" xmlns:wps="http://schemas.microsoft.com/office/word/2010/wordprocessingShape" mc:Ignorable="w14 wp14">
+<w:hdr xmlns:wpc="http://schemas.microsoft.com/office/word/2010/wordprocessingCanvas" xmlns:mc="http://schemas.openxmlformats.org/markup-compatibility/2006" xmlns:o="urn:schemas-microsoft-com:office:office" xmlns:r="http://schemas.openxmlformats.org/officeDocument/2006/relationships" xmlns:m="http://schemas.openxmlformats.org/officeDocument/2006/math" xmlns:v="urn:schemas-microsoft-com:vml" xmlns:wp14="http://schemas.microsoft.com/office/word/2010/wordprocessingDrawing" xmlns:wp="http://schemas.openxmlformats.org/drawingml/2006/wordprocessingDrawing" xmlns:w10="urn:schemas-microsoft-com:office:word" xmlns:w="http://schemas.openxmlformats.org/wordprocessingml/2006/main" xmlns:w14="http://schemas.microsoft.com/office/word/2010/wordml" xmlns:w15="http://schemas.microsoft.com/office/word/2012/wordml" xmlns:wpg="http://schemas.microsoft.com/office/word/2010/wordprocessingGroup" xmlns:wpi="http://schemas.microsoft.com/office/word/2010/wordprocessingInk" xmlns:wne="http://schemas.microsoft.com/office/word/2006/wordml" xmlns:wps="http://schemas.microsoft.com/office/word/2010/wordprocessingShape" mc:Ignorable="w14 w15 wp14">
   <w:tbl>
     <w:tblPr>
       <w:tblW w:w="10768" w:type="dxa"/>
@@ -2662,7 +2820,7 @@
 </file>
 
 <file path=word/numbering.xml><?xml version="1.0" encoding="utf-8"?>
-<w:numbering xmlns:wpc="http://schemas.microsoft.com/office/word/2010/wordprocessingCanvas" xmlns:mc="http://schemas.openxmlformats.org/markup-compatibility/2006" xmlns:o="urn:schemas-microsoft-com:office:office" xmlns:r="http://schemas.openxmlformats.org/officeDocument/2006/relationships" xmlns:m="http://schemas.openxmlformats.org/officeDocument/2006/math" xmlns:v="urn:schemas-microsoft-com:vml" xmlns:wp14="http://schemas.microsoft.com/office/word/2010/wordprocessingDrawing" xmlns:wp="http://schemas.openxmlformats.org/drawingml/2006/wordprocessingDrawing" xmlns:w10="urn:schemas-microsoft-com:office:word" xmlns:w="http://schemas.openxmlformats.org/wordprocessingml/2006/main" xmlns:w14="http://schemas.microsoft.com/office/word/2010/wordml" xmlns:wpg="http://schemas.microsoft.com/office/word/2010/wordprocessingGroup" xmlns:wpi="http://schemas.microsoft.com/office/word/2010/wordprocessingInk" xmlns:wne="http://schemas.microsoft.com/office/word/2006/wordml" xmlns:wps="http://schemas.microsoft.com/office/word/2010/wordprocessingShape" mc:Ignorable="w14 wp14">
+<w:numbering xmlns:wpc="http://schemas.microsoft.com/office/word/2010/wordprocessingCanvas" xmlns:mc="http://schemas.openxmlformats.org/markup-compatibility/2006" xmlns:o="urn:schemas-microsoft-com:office:office" xmlns:r="http://schemas.openxmlformats.org/officeDocument/2006/relationships" xmlns:m="http://schemas.openxmlformats.org/officeDocument/2006/math" xmlns:v="urn:schemas-microsoft-com:vml" xmlns:wp14="http://schemas.microsoft.com/office/word/2010/wordprocessingDrawing" xmlns:wp="http://schemas.openxmlformats.org/drawingml/2006/wordprocessingDrawing" xmlns:w10="urn:schemas-microsoft-com:office:word" xmlns:w="http://schemas.openxmlformats.org/wordprocessingml/2006/main" xmlns:w14="http://schemas.microsoft.com/office/word/2010/wordml" xmlns:w15="http://schemas.microsoft.com/office/word/2012/wordml" xmlns:wpg="http://schemas.microsoft.com/office/word/2010/wordprocessingGroup" xmlns:wpi="http://schemas.microsoft.com/office/word/2010/wordprocessingInk" xmlns:wne="http://schemas.microsoft.com/office/word/2006/wordml" xmlns:wps="http://schemas.microsoft.com/office/word/2010/wordprocessingShape" mc:Ignorable="w14 w15 wp14">
   <w:abstractNum w:abstractNumId="0">
     <w:nsid w:val="1C1164EF"/>
     <w:multiLevelType w:val="hybridMultilevel"/>
@@ -4008,7 +4166,7 @@
 </file>
 
 <file path=word/styles.xml><?xml version="1.0" encoding="utf-8"?>
-<w:styles xmlns:mc="http://schemas.openxmlformats.org/markup-compatibility/2006" xmlns:r="http://schemas.openxmlformats.org/officeDocument/2006/relationships" xmlns:w="http://schemas.openxmlformats.org/wordprocessingml/2006/main" xmlns:w14="http://schemas.microsoft.com/office/word/2010/wordml" mc:Ignorable="w14">
+<w:styles xmlns:mc="http://schemas.openxmlformats.org/markup-compatibility/2006" xmlns:r="http://schemas.openxmlformats.org/officeDocument/2006/relationships" xmlns:w="http://schemas.openxmlformats.org/wordprocessingml/2006/main" xmlns:w14="http://schemas.microsoft.com/office/word/2010/wordml" xmlns:w15="http://schemas.microsoft.com/office/word/2012/wordml" mc:Ignorable="w14 w15">
   <w:docDefaults>
     <w:rPrDefault>
       <w:rPr>
@@ -4018,7 +4176,7 @@
     </w:rPrDefault>
     <w:pPrDefault/>
   </w:docDefaults>
-  <w:latentStyles w:defLockedState="0" w:defUIPriority="0" w:defSemiHidden="0" w:defUnhideWhenUsed="0" w:defQFormat="0" w:count="267">
+  <w:latentStyles w:defLockedState="0" w:defUIPriority="0" w:defSemiHidden="0" w:defUnhideWhenUsed="0" w:defQFormat="0" w:count="371">
     <w:lsdException w:name="Normal" w:qFormat="1"/>
     <w:lsdException w:name="heading 1" w:qFormat="1"/>
     <w:lsdException w:name="heading 2" w:qFormat="1"/>
@@ -4029,11 +4187,145 @@
     <w:lsdException w:name="heading 7" w:semiHidden="1" w:unhideWhenUsed="1" w:qFormat="1"/>
     <w:lsdException w:name="heading 8" w:semiHidden="1" w:unhideWhenUsed="1" w:qFormat="1"/>
     <w:lsdException w:name="heading 9" w:semiHidden="1" w:unhideWhenUsed="1" w:qFormat="1"/>
+    <w:lsdException w:name="index 1" w:semiHidden="1" w:unhideWhenUsed="1"/>
+    <w:lsdException w:name="index 2" w:semiHidden="1" w:unhideWhenUsed="1"/>
+    <w:lsdException w:name="index 3" w:semiHidden="1" w:unhideWhenUsed="1"/>
+    <w:lsdException w:name="index 4" w:semiHidden="1" w:unhideWhenUsed="1"/>
+    <w:lsdException w:name="index 5" w:semiHidden="1" w:unhideWhenUsed="1"/>
+    <w:lsdException w:name="index 6" w:semiHidden="1" w:unhideWhenUsed="1"/>
+    <w:lsdException w:name="index 7" w:semiHidden="1" w:unhideWhenUsed="1"/>
+    <w:lsdException w:name="index 8" w:semiHidden="1" w:unhideWhenUsed="1"/>
+    <w:lsdException w:name="index 9" w:semiHidden="1" w:unhideWhenUsed="1"/>
+    <w:lsdException w:name="toc 1" w:semiHidden="1" w:unhideWhenUsed="1"/>
+    <w:lsdException w:name="toc 2" w:semiHidden="1" w:unhideWhenUsed="1"/>
+    <w:lsdException w:name="toc 3" w:semiHidden="1" w:unhideWhenUsed="1"/>
+    <w:lsdException w:name="toc 4" w:semiHidden="1" w:unhideWhenUsed="1"/>
+    <w:lsdException w:name="toc 5" w:semiHidden="1" w:unhideWhenUsed="1"/>
+    <w:lsdException w:name="toc 6" w:semiHidden="1" w:unhideWhenUsed="1"/>
+    <w:lsdException w:name="toc 7" w:semiHidden="1" w:unhideWhenUsed="1"/>
+    <w:lsdException w:name="toc 8" w:semiHidden="1" w:unhideWhenUsed="1"/>
+    <w:lsdException w:name="toc 9" w:semiHidden="1" w:unhideWhenUsed="1"/>
+    <w:lsdException w:name="Normal Indent" w:semiHidden="1" w:unhideWhenUsed="1"/>
+    <w:lsdException w:name="footnote text" w:semiHidden="1" w:unhideWhenUsed="1"/>
+    <w:lsdException w:name="annotation text" w:semiHidden="1" w:unhideWhenUsed="1"/>
+    <w:lsdException w:name="header" w:semiHidden="1" w:unhideWhenUsed="1"/>
+    <w:lsdException w:name="footer" w:semiHidden="1" w:unhideWhenUsed="1"/>
+    <w:lsdException w:name="index heading" w:semiHidden="1" w:unhideWhenUsed="1"/>
     <w:lsdException w:name="caption" w:semiHidden="1" w:unhideWhenUsed="1" w:qFormat="1"/>
+    <w:lsdException w:name="table of figures" w:semiHidden="1" w:unhideWhenUsed="1"/>
+    <w:lsdException w:name="envelope address" w:semiHidden="1" w:unhideWhenUsed="1"/>
+    <w:lsdException w:name="envelope return" w:semiHidden="1" w:unhideWhenUsed="1"/>
+    <w:lsdException w:name="footnote reference" w:semiHidden="1" w:unhideWhenUsed="1"/>
+    <w:lsdException w:name="annotation reference" w:semiHidden="1" w:unhideWhenUsed="1"/>
+    <w:lsdException w:name="line number" w:semiHidden="1" w:unhideWhenUsed="1"/>
+    <w:lsdException w:name="page number" w:semiHidden="1" w:unhideWhenUsed="1"/>
+    <w:lsdException w:name="endnote reference" w:semiHidden="1" w:unhideWhenUsed="1"/>
+    <w:lsdException w:name="endnote text" w:semiHidden="1" w:unhideWhenUsed="1"/>
+    <w:lsdException w:name="table of authorities" w:semiHidden="1" w:unhideWhenUsed="1"/>
+    <w:lsdException w:name="macro" w:semiHidden="1" w:unhideWhenUsed="1"/>
+    <w:lsdException w:name="toa heading" w:semiHidden="1" w:unhideWhenUsed="1"/>
+    <w:lsdException w:name="List" w:semiHidden="1" w:unhideWhenUsed="1"/>
+    <w:lsdException w:name="List Bullet" w:semiHidden="1" w:unhideWhenUsed="1"/>
+    <w:lsdException w:name="List 2" w:semiHidden="1" w:unhideWhenUsed="1"/>
+    <w:lsdException w:name="List 3" w:semiHidden="1" w:unhideWhenUsed="1"/>
+    <w:lsdException w:name="List Bullet 2" w:semiHidden="1" w:unhideWhenUsed="1"/>
+    <w:lsdException w:name="List Bullet 3" w:semiHidden="1" w:unhideWhenUsed="1"/>
+    <w:lsdException w:name="List Bullet 4" w:semiHidden="1" w:unhideWhenUsed="1"/>
+    <w:lsdException w:name="List Bullet 5" w:semiHidden="1" w:unhideWhenUsed="1"/>
+    <w:lsdException w:name="List Number 2" w:semiHidden="1" w:unhideWhenUsed="1"/>
+    <w:lsdException w:name="List Number 3" w:semiHidden="1" w:unhideWhenUsed="1"/>
+    <w:lsdException w:name="List Number 4" w:semiHidden="1" w:unhideWhenUsed="1"/>
+    <w:lsdException w:name="List Number 5" w:semiHidden="1" w:unhideWhenUsed="1"/>
     <w:lsdException w:name="Title" w:qFormat="1"/>
+    <w:lsdException w:name="Closing" w:semiHidden="1" w:unhideWhenUsed="1"/>
+    <w:lsdException w:name="Signature" w:semiHidden="1" w:unhideWhenUsed="1"/>
+    <w:lsdException w:name="Default Paragraph Font" w:semiHidden="1" w:unhideWhenUsed="1"/>
+    <w:lsdException w:name="Body Text" w:semiHidden="1" w:unhideWhenUsed="1"/>
+    <w:lsdException w:name="Body Text Indent" w:semiHidden="1" w:unhideWhenUsed="1"/>
+    <w:lsdException w:name="List Continue" w:semiHidden="1" w:unhideWhenUsed="1"/>
+    <w:lsdException w:name="List Continue 2" w:semiHidden="1" w:unhideWhenUsed="1"/>
+    <w:lsdException w:name="List Continue 3" w:semiHidden="1" w:unhideWhenUsed="1"/>
+    <w:lsdException w:name="List Continue 4" w:semiHidden="1" w:unhideWhenUsed="1"/>
+    <w:lsdException w:name="List Continue 5" w:semiHidden="1" w:unhideWhenUsed="1"/>
+    <w:lsdException w:name="Message Header" w:semiHidden="1" w:unhideWhenUsed="1"/>
     <w:lsdException w:name="Subtitle" w:qFormat="1"/>
+    <w:lsdException w:name="Body Text First Indent 2" w:semiHidden="1" w:unhideWhenUsed="1"/>
+    <w:lsdException w:name="Note Heading" w:semiHidden="1" w:unhideWhenUsed="1"/>
+    <w:lsdException w:name="Body Text 2" w:semiHidden="1" w:unhideWhenUsed="1"/>
+    <w:lsdException w:name="Body Text 3" w:semiHidden="1" w:unhideWhenUsed="1"/>
+    <w:lsdException w:name="Body Text Indent 2" w:semiHidden="1" w:unhideWhenUsed="1"/>
+    <w:lsdException w:name="Body Text Indent 3" w:semiHidden="1" w:unhideWhenUsed="1"/>
+    <w:lsdException w:name="Block Text" w:semiHidden="1" w:unhideWhenUsed="1"/>
+    <w:lsdException w:name="Hyperlink" w:semiHidden="1" w:unhideWhenUsed="1"/>
+    <w:lsdException w:name="FollowedHyperlink" w:semiHidden="1" w:unhideWhenUsed="1"/>
     <w:lsdException w:name="Strong" w:qFormat="1"/>
     <w:lsdException w:name="Emphasis" w:qFormat="1"/>
+    <w:lsdException w:name="Document Map" w:semiHidden="1" w:unhideWhenUsed="1"/>
+    <w:lsdException w:name="Plain Text" w:semiHidden="1" w:unhideWhenUsed="1"/>
+    <w:lsdException w:name="E-mail Signature" w:semiHidden="1" w:unhideWhenUsed="1"/>
+    <w:lsdException w:name="HTML Top of Form" w:semiHidden="1" w:unhideWhenUsed="1"/>
+    <w:lsdException w:name="HTML Bottom of Form" w:semiHidden="1" w:unhideWhenUsed="1"/>
+    <w:lsdException w:name="Normal (Web)" w:semiHidden="1" w:unhideWhenUsed="1"/>
+    <w:lsdException w:name="HTML Acronym" w:semiHidden="1" w:unhideWhenUsed="1"/>
+    <w:lsdException w:name="HTML Address" w:semiHidden="1" w:unhideWhenUsed="1"/>
+    <w:lsdException w:name="HTML Cite" w:semiHidden="1" w:unhideWhenUsed="1"/>
+    <w:lsdException w:name="HTML Code" w:semiHidden="1" w:unhideWhenUsed="1"/>
+    <w:lsdException w:name="HTML Definition" w:semiHidden="1" w:unhideWhenUsed="1"/>
+    <w:lsdException w:name="HTML Keyboard" w:semiHidden="1" w:unhideWhenUsed="1"/>
+    <w:lsdException w:name="HTML Preformatted" w:semiHidden="1" w:unhideWhenUsed="1"/>
+    <w:lsdException w:name="HTML Sample" w:semiHidden="1" w:unhideWhenUsed="1"/>
+    <w:lsdException w:name="HTML Typewriter" w:semiHidden="1" w:unhideWhenUsed="1"/>
+    <w:lsdException w:name="HTML Variable" w:semiHidden="1" w:unhideWhenUsed="1"/>
+    <w:lsdException w:name="Normal Table" w:semiHidden="1" w:unhideWhenUsed="1"/>
+    <w:lsdException w:name="annotation subject" w:semiHidden="1" w:unhideWhenUsed="1"/>
+    <w:lsdException w:name="No List" w:semiHidden="1" w:unhideWhenUsed="1"/>
+    <w:lsdException w:name="Outline List 1" w:semiHidden="1" w:unhideWhenUsed="1"/>
+    <w:lsdException w:name="Outline List 2" w:semiHidden="1" w:unhideWhenUsed="1"/>
+    <w:lsdException w:name="Outline List 3" w:semiHidden="1" w:unhideWhenUsed="1"/>
+    <w:lsdException w:name="Table Simple 1" w:semiHidden="1" w:unhideWhenUsed="1"/>
+    <w:lsdException w:name="Table Simple 2" w:semiHidden="1" w:unhideWhenUsed="1"/>
+    <w:lsdException w:name="Table Simple 3" w:semiHidden="1" w:unhideWhenUsed="1"/>
+    <w:lsdException w:name="Table Classic 1" w:semiHidden="1" w:unhideWhenUsed="1"/>
+    <w:lsdException w:name="Table Classic 2" w:semiHidden="1" w:unhideWhenUsed="1"/>
+    <w:lsdException w:name="Table Classic 3" w:semiHidden="1" w:unhideWhenUsed="1"/>
+    <w:lsdException w:name="Table Classic 4" w:semiHidden="1" w:unhideWhenUsed="1"/>
+    <w:lsdException w:name="Table Colorful 1" w:semiHidden="1" w:unhideWhenUsed="1"/>
+    <w:lsdException w:name="Table Colorful 2" w:semiHidden="1" w:unhideWhenUsed="1"/>
+    <w:lsdException w:name="Table Colorful 3" w:semiHidden="1" w:unhideWhenUsed="1"/>
+    <w:lsdException w:name="Table Columns 1" w:semiHidden="1" w:unhideWhenUsed="1"/>
+    <w:lsdException w:name="Table Columns 2" w:semiHidden="1" w:unhideWhenUsed="1"/>
+    <w:lsdException w:name="Table Columns 3" w:semiHidden="1" w:unhideWhenUsed="1"/>
+    <w:lsdException w:name="Table Columns 4" w:semiHidden="1" w:unhideWhenUsed="1"/>
+    <w:lsdException w:name="Table Columns 5" w:semiHidden="1" w:unhideWhenUsed="1"/>
+    <w:lsdException w:name="Table Grid 1" w:semiHidden="1" w:unhideWhenUsed="1"/>
+    <w:lsdException w:name="Table Grid 2" w:semiHidden="1" w:unhideWhenUsed="1"/>
+    <w:lsdException w:name="Table Grid 3" w:semiHidden="1" w:unhideWhenUsed="1"/>
+    <w:lsdException w:name="Table Grid 4" w:semiHidden="1" w:unhideWhenUsed="1"/>
+    <w:lsdException w:name="Table Grid 5" w:semiHidden="1" w:unhideWhenUsed="1"/>
+    <w:lsdException w:name="Table Grid 6" w:semiHidden="1" w:unhideWhenUsed="1"/>
+    <w:lsdException w:name="Table Grid 7" w:semiHidden="1" w:unhideWhenUsed="1"/>
+    <w:lsdException w:name="Table Grid 8" w:semiHidden="1" w:unhideWhenUsed="1"/>
+    <w:lsdException w:name="Table List 1" w:semiHidden="1" w:unhideWhenUsed="1"/>
+    <w:lsdException w:name="Table List 2" w:semiHidden="1" w:unhideWhenUsed="1"/>
+    <w:lsdException w:name="Table List 3" w:semiHidden="1" w:unhideWhenUsed="1"/>
+    <w:lsdException w:name="Table List 4" w:semiHidden="1" w:unhideWhenUsed="1"/>
+    <w:lsdException w:name="Table List 5" w:semiHidden="1" w:unhideWhenUsed="1"/>
+    <w:lsdException w:name="Table List 6" w:semiHidden="1" w:unhideWhenUsed="1"/>
+    <w:lsdException w:name="Table List 7" w:semiHidden="1" w:unhideWhenUsed="1"/>
+    <w:lsdException w:name="Table List 8" w:semiHidden="1" w:unhideWhenUsed="1"/>
+    <w:lsdException w:name="Table 3D effects 1" w:semiHidden="1" w:unhideWhenUsed="1"/>
+    <w:lsdException w:name="Table 3D effects 2" w:semiHidden="1" w:unhideWhenUsed="1"/>
+    <w:lsdException w:name="Table 3D effects 3" w:semiHidden="1" w:unhideWhenUsed="1"/>
+    <w:lsdException w:name="Table Contemporary" w:semiHidden="1" w:unhideWhenUsed="1"/>
+    <w:lsdException w:name="Table Elegant" w:semiHidden="1" w:unhideWhenUsed="1"/>
+    <w:lsdException w:name="Table Professional" w:semiHidden="1" w:unhideWhenUsed="1"/>
+    <w:lsdException w:name="Table Subtle 1" w:semiHidden="1" w:unhideWhenUsed="1"/>
+    <w:lsdException w:name="Table Subtle 2" w:semiHidden="1" w:unhideWhenUsed="1"/>
+    <w:lsdException w:name="Table Web 1" w:semiHidden="1" w:unhideWhenUsed="1"/>
+    <w:lsdException w:name="Table Web 2" w:semiHidden="1" w:unhideWhenUsed="1"/>
+    <w:lsdException w:name="Table Web 3" w:semiHidden="1" w:unhideWhenUsed="1"/>
+    <w:lsdException w:name="Balloon Text" w:semiHidden="1" w:unhideWhenUsed="1"/>
+    <w:lsdException w:name="Table Theme" w:semiHidden="1" w:unhideWhenUsed="1"/>
     <w:lsdException w:name="Placeholder Text" w:semiHidden="1" w:uiPriority="99"/>
     <w:lsdException w:name="No Spacing" w:uiPriority="1" w:qFormat="1"/>
     <w:lsdException w:name="Light Shading" w:uiPriority="60"/>
@@ -4145,6 +4437,110 @@
     <w:lsdException w:name="Book Title" w:uiPriority="33" w:qFormat="1"/>
     <w:lsdException w:name="Bibliography" w:semiHidden="1" w:uiPriority="37" w:unhideWhenUsed="1"/>
     <w:lsdException w:name="TOC Heading" w:semiHidden="1" w:uiPriority="39" w:unhideWhenUsed="1" w:qFormat="1"/>
+    <w:lsdException w:name="Plain Table 1" w:uiPriority="41"/>
+    <w:lsdException w:name="Plain Table 2" w:uiPriority="42"/>
+    <w:lsdException w:name="Plain Table 3" w:uiPriority="43"/>
+    <w:lsdException w:name="Plain Table 4" w:uiPriority="44"/>
+    <w:lsdException w:name="Plain Table 5" w:uiPriority="45"/>
+    <w:lsdException w:name="Grid Table Light" w:uiPriority="40"/>
+    <w:lsdException w:name="Grid Table 1 Light" w:uiPriority="46"/>
+    <w:lsdException w:name="Grid Table 2" w:uiPriority="47"/>
+    <w:lsdException w:name="Grid Table 3" w:uiPriority="48"/>
+    <w:lsdException w:name="Grid Table 4" w:uiPriority="49"/>
+    <w:lsdException w:name="Grid Table 5 Dark" w:uiPriority="50"/>
+    <w:lsdException w:name="Grid Table 6 Colorful" w:uiPriority="51"/>
+    <w:lsdException w:name="Grid Table 7 Colorful" w:uiPriority="52"/>
+    <w:lsdException w:name="Grid Table 1 Light Accent 1" w:uiPriority="46"/>
+    <w:lsdException w:name="Grid Table 2 Accent 1" w:uiPriority="47"/>
+    <w:lsdException w:name="Grid Table 3 Accent 1" w:uiPriority="48"/>
+    <w:lsdException w:name="Grid Table 4 Accent 1" w:uiPriority="49"/>
+    <w:lsdException w:name="Grid Table 5 Dark Accent 1" w:uiPriority="50"/>
+    <w:lsdException w:name="Grid Table 6 Colorful Accent 1" w:uiPriority="51"/>
+    <w:lsdException w:name="Grid Table 7 Colorful Accent 1" w:uiPriority="52"/>
+    <w:lsdException w:name="Grid Table 1 Light Accent 2" w:uiPriority="46"/>
+    <w:lsdException w:name="Grid Table 2 Accent 2" w:uiPriority="47"/>
+    <w:lsdException w:name="Grid Table 3 Accent 2" w:uiPriority="48"/>
+    <w:lsdException w:name="Grid Table 4 Accent 2" w:uiPriority="49"/>
+    <w:lsdException w:name="Grid Table 5 Dark Accent 2" w:uiPriority="50"/>
+    <w:lsdException w:name="Grid Table 6 Colorful Accent 2" w:uiPriority="51"/>
+    <w:lsdException w:name="Grid Table 7 Colorful Accent 2" w:uiPriority="52"/>
+    <w:lsdException w:name="Grid Table 1 Light Accent 3" w:uiPriority="46"/>
+    <w:lsdException w:name="Grid Table 2 Accent 3" w:uiPriority="47"/>
+    <w:lsdException w:name="Grid Table 3 Accent 3" w:uiPriority="48"/>
+    <w:lsdException w:name="Grid Table 4 Accent 3" w:uiPriority="49"/>
+    <w:lsdException w:name="Grid Table 5 Dark Accent 3" w:uiPriority="50"/>
+    <w:lsdException w:name="Grid Table 6 Colorful Accent 3" w:uiPriority="51"/>
+    <w:lsdException w:name="Grid Table 7 Colorful Accent 3" w:uiPriority="52"/>
+    <w:lsdException w:name="Grid Table 1 Light Accent 4" w:uiPriority="46"/>
+    <w:lsdException w:name="Grid Table 2 Accent 4" w:uiPriority="47"/>
+    <w:lsdException w:name="Grid Table 3 Accent 4" w:uiPriority="48"/>
+    <w:lsdException w:name="Grid Table 4 Accent 4" w:uiPriority="49"/>
+    <w:lsdException w:name="Grid Table 5 Dark Accent 4" w:uiPriority="50"/>
+    <w:lsdException w:name="Grid Table 6 Colorful Accent 4" w:uiPriority="51"/>
+    <w:lsdException w:name="Grid Table 7 Colorful Accent 4" w:uiPriority="52"/>
+    <w:lsdException w:name="Grid Table 1 Light Accent 5" w:uiPriority="46"/>
+    <w:lsdException w:name="Grid Table 2 Accent 5" w:uiPriority="47"/>
+    <w:lsdException w:name="Grid Table 3 Accent 5" w:uiPriority="48"/>
+    <w:lsdException w:name="Grid Table 4 Accent 5" w:uiPriority="49"/>
+    <w:lsdException w:name="Grid Table 5 Dark Accent 5" w:uiPriority="50"/>
+    <w:lsdException w:name="Grid Table 6 Colorful Accent 5" w:uiPriority="51"/>
+    <w:lsdException w:name="Grid Table 7 Colorful Accent 5" w:uiPriority="52"/>
+    <w:lsdException w:name="Grid Table 1 Light Accent 6" w:uiPriority="46"/>
+    <w:lsdException w:name="Grid Table 2 Accent 6" w:uiPriority="47"/>
+    <w:lsdException w:name="Grid Table 3 Accent 6" w:uiPriority="48"/>
+    <w:lsdException w:name="Grid Table 4 Accent 6" w:uiPriority="49"/>
+    <w:lsdException w:name="Grid Table 5 Dark Accent 6" w:uiPriority="50"/>
+    <w:lsdException w:name="Grid Table 6 Colorful Accent 6" w:uiPriority="51"/>
+    <w:lsdException w:name="Grid Table 7 Colorful Accent 6" w:uiPriority="52"/>
+    <w:lsdException w:name="List Table 1 Light" w:uiPriority="46"/>
+    <w:lsdException w:name="List Table 2" w:uiPriority="47"/>
+    <w:lsdException w:name="List Table 3" w:uiPriority="48"/>
+    <w:lsdException w:name="List Table 4" w:uiPriority="49"/>
+    <w:lsdException w:name="List Table 5 Dark" w:uiPriority="50"/>
+    <w:lsdException w:name="List Table 6 Colorful" w:uiPriority="51"/>
+    <w:lsdException w:name="List Table 7 Colorful" w:uiPriority="52"/>
+    <w:lsdException w:name="List Table 1 Light Accent 1" w:uiPriority="46"/>
+    <w:lsdException w:name="List Table 2 Accent 1" w:uiPriority="47"/>
+    <w:lsdException w:name="List Table 3 Accent 1" w:uiPriority="48"/>
+    <w:lsdException w:name="List Table 4 Accent 1" w:uiPriority="49"/>
+    <w:lsdException w:name="List Table 5 Dark Accent 1" w:uiPriority="50"/>
+    <w:lsdException w:name="List Table 6 Colorful Accent 1" w:uiPriority="51"/>
+    <w:lsdException w:name="List Table 7 Colorful Accent 1" w:uiPriority="52"/>
+    <w:lsdException w:name="List Table 1 Light Accent 2" w:uiPriority="46"/>
+    <w:lsdException w:name="List Table 2 Accent 2" w:uiPriority="47"/>
+    <w:lsdException w:name="List Table 3 Accent 2" w:uiPriority="48"/>
+    <w:lsdException w:name="List Table 4 Accent 2" w:uiPriority="49"/>
+    <w:lsdException w:name="List Table 5 Dark Accent 2" w:uiPriority="50"/>
+    <w:lsdException w:name="List Table 6 Colorful Accent 2" w:uiPriority="51"/>
+    <w:lsdException w:name="List Table 7 Colorful Accent 2" w:uiPriority="52"/>
+    <w:lsdException w:name="List Table 1 Light Accent 3" w:uiPriority="46"/>
+    <w:lsdException w:name="List Table 2 Accent 3" w:uiPriority="47"/>
+    <w:lsdException w:name="List Table 3 Accent 3" w:uiPriority="48"/>
+    <w:lsdException w:name="List Table 4 Accent 3" w:uiPriority="49"/>
+    <w:lsdException w:name="List Table 5 Dark Accent 3" w:uiPriority="50"/>
+    <w:lsdException w:name="List Table 6 Colorful Accent 3" w:uiPriority="51"/>
+    <w:lsdException w:name="List Table 7 Colorful Accent 3" w:uiPriority="52"/>
+    <w:lsdException w:name="List Table 1 Light Accent 4" w:uiPriority="46"/>
+    <w:lsdException w:name="List Table 2 Accent 4" w:uiPriority="47"/>
+    <w:lsdException w:name="List Table 3 Accent 4" w:uiPriority="48"/>
+    <w:lsdException w:name="List Table 4 Accent 4" w:uiPriority="49"/>
+    <w:lsdException w:name="List Table 5 Dark Accent 4" w:uiPriority="50"/>
+    <w:lsdException w:name="List Table 6 Colorful Accent 4" w:uiPriority="51"/>
+    <w:lsdException w:name="List Table 7 Colorful Accent 4" w:uiPriority="52"/>
+    <w:lsdException w:name="List Table 1 Light Accent 5" w:uiPriority="46"/>
+    <w:lsdException w:name="List Table 2 Accent 5" w:uiPriority="47"/>
+    <w:lsdException w:name="List Table 3 Accent 5" w:uiPriority="48"/>
+    <w:lsdException w:name="List Table 4 Accent 5" w:uiPriority="49"/>
+    <w:lsdException w:name="List Table 5 Dark Accent 5" w:uiPriority="50"/>
+    <w:lsdException w:name="List Table 6 Colorful Accent 5" w:uiPriority="51"/>
+    <w:lsdException w:name="List Table 7 Colorful Accent 5" w:uiPriority="52"/>
+    <w:lsdException w:name="List Table 1 Light Accent 6" w:uiPriority="46"/>
+    <w:lsdException w:name="List Table 2 Accent 6" w:uiPriority="47"/>
+    <w:lsdException w:name="List Table 3 Accent 6" w:uiPriority="48"/>
+    <w:lsdException w:name="List Table 4 Accent 6" w:uiPriority="49"/>
+    <w:lsdException w:name="List Table 5 Dark Accent 6" w:uiPriority="50"/>
+    <w:lsdException w:name="List Table 6 Colorful Accent 6" w:uiPriority="51"/>
+    <w:lsdException w:name="List Table 7 Colorful Accent 6" w:uiPriority="52"/>
   </w:latentStyles>
   <w:style w:type="paragraph" w:default="1" w:styleId="Normal">
     <w:name w:val="Normal"/>
@@ -4338,7 +4734,6 @@
     <w:basedOn w:val="TableNormal"/>
     <w:rsid w:val="00193E4B"/>
     <w:tblPr>
-      <w:tblInd w:w="0" w:type="dxa"/>
       <w:tblBorders>
         <w:top w:val="single" w:sz="4" w:space="0" w:color="000000"/>
         <w:left w:val="single" w:sz="4" w:space="0" w:color="000000"/>
@@ -4347,466 +4742,6 @@
         <w:insideH w:val="single" w:sz="4" w:space="0" w:color="000000"/>
         <w:insideV w:val="single" w:sz="4" w:space="0" w:color="000000"/>
       </w:tblBorders>
-      <w:tblCellMar>
-        <w:top w:w="0" w:type="dxa"/>
-        <w:left w:w="108" w:type="dxa"/>
-        <w:bottom w:w="0" w:type="dxa"/>
-        <w:right w:w="108" w:type="dxa"/>
-      </w:tblCellMar>
-    </w:tblPr>
-  </w:style>
-  <w:style w:type="paragraph" w:styleId="BalloonText">
-    <w:name w:val="Balloon Text"/>
-    <w:basedOn w:val="Normal"/>
-    <w:link w:val="BalloonTextChar"/>
-    <w:rsid w:val="00193E4B"/>
-    <w:rPr>
-      <w:rFonts w:ascii="Tahoma" w:hAnsi="Tahoma" w:cs="Tahoma"/>
-      <w:sz w:val="16"/>
-      <w:szCs w:val="16"/>
-    </w:rPr>
-  </w:style>
-  <w:style w:type="character" w:customStyle="1" w:styleId="BalloonTextChar">
-    <w:name w:val="Balloon Text Char"/>
-    <w:link w:val="BalloonText"/>
-    <w:rsid w:val="00193E4B"/>
-    <w:rPr>
-      <w:rFonts w:ascii="Tahoma" w:hAnsi="Tahoma" w:cs="Tahoma"/>
-      <w:sz w:val="16"/>
-      <w:szCs w:val="16"/>
-    </w:rPr>
-  </w:style>
-  <w:style w:type="character" w:styleId="Hyperlink">
-    <w:name w:val="Hyperlink"/>
-    <w:rsid w:val="009128CD"/>
-    <w:rPr>
-      <w:color w:val="0000FF"/>
-      <w:u w:val="single"/>
-    </w:rPr>
-  </w:style>
-  <w:style w:type="character" w:customStyle="1" w:styleId="Heading2Char">
-    <w:name w:val="Heading 2 Char"/>
-    <w:link w:val="Heading2"/>
-    <w:rsid w:val="00F30848"/>
-    <w:rPr>
-      <w:rFonts w:ascii="Calibri" w:hAnsi="Calibri" w:cs="Arial"/>
-      <w:b/>
-      <w:bCs/>
-      <w:iCs/>
-      <w:sz w:val="28"/>
-      <w:szCs w:val="28"/>
-    </w:rPr>
-  </w:style>
-  <w:style w:type="character" w:customStyle="1" w:styleId="Heading3Char">
-    <w:name w:val="Heading 3 Char"/>
-    <w:link w:val="Heading3"/>
-    <w:rsid w:val="0036527F"/>
-    <w:rPr>
-      <w:rFonts w:ascii="Calibri" w:hAnsi="Calibri" w:cs="Arial"/>
-      <w:b/>
-      <w:bCs/>
-      <w:sz w:val="28"/>
-      <w:szCs w:val="26"/>
-      <w:lang w:val="en-US" w:eastAsia="en-US"/>
-    </w:rPr>
-  </w:style>
-  <w:style w:type="paragraph" w:customStyle="1" w:styleId="Score">
-    <w:name w:val="Score"/>
-    <w:basedOn w:val="Normal"/>
-    <w:link w:val="ScoreChar"/>
-    <w:qFormat/>
-    <w:rsid w:val="000E4EBF"/>
-    <w:pPr>
-      <w:spacing w:before="60" w:after="0"/>
-      <w:jc w:val="right"/>
-    </w:pPr>
-    <w:rPr>
-      <w:szCs w:val="22"/>
-    </w:rPr>
-  </w:style>
-  <w:style w:type="character" w:customStyle="1" w:styleId="ScoreChar">
-    <w:name w:val="Score Char"/>
-    <w:link w:val="Score"/>
-    <w:rsid w:val="000E4EBF"/>
-    <w:rPr>
-      <w:rFonts w:ascii="Calibri" w:hAnsi="Calibri"/>
-      <w:sz w:val="24"/>
-      <w:szCs w:val="22"/>
-    </w:rPr>
-  </w:style>
-  <w:style w:type="character" w:customStyle="1" w:styleId="Heading4Char">
-    <w:name w:val="Heading 4 Char"/>
-    <w:link w:val="Heading4"/>
-    <w:rsid w:val="0036527F"/>
-    <w:rPr>
-      <w:rFonts w:ascii="Calibri" w:eastAsia="Times New Roman" w:hAnsi="Calibri" w:cs="Times New Roman"/>
-      <w:b/>
-      <w:bCs/>
-      <w:sz w:val="24"/>
-      <w:szCs w:val="28"/>
-      <w:lang w:val="en-US" w:eastAsia="en-US"/>
-    </w:rPr>
-  </w:style>
-  <w:style w:type="paragraph" w:styleId="ListParagraph">
-    <w:name w:val="List Paragraph"/>
-    <w:basedOn w:val="Normal"/>
-    <w:uiPriority w:val="34"/>
-    <w:qFormat/>
-    <w:rsid w:val="003F5131"/>
-    <w:pPr>
-      <w:ind w:left="720"/>
-      <w:contextualSpacing/>
-    </w:pPr>
-  </w:style>
-</w:styles>
-</file>
-
-<file path=word/stylesWithEffects.xml><?xml version="1.0" encoding="utf-8"?>
-<w:styles xmlns:wpc="http://schemas.microsoft.com/office/word/2010/wordprocessingCanvas" xmlns:mc="http://schemas.openxmlformats.org/markup-compatibility/2006" xmlns:o="urn:schemas-microsoft-com:office:office" xmlns:r="http://schemas.openxmlformats.org/officeDocument/2006/relationships" xmlns:m="http://schemas.openxmlformats.org/officeDocument/2006/math" xmlns:v="urn:schemas-microsoft-com:vml" xmlns:wp14="http://schemas.microsoft.com/office/word/2010/wordprocessingDrawing" xmlns:wp="http://schemas.openxmlformats.org/drawingml/2006/wordprocessingDrawing" xmlns:w10="urn:schemas-microsoft-com:office:word" xmlns:w="http://schemas.openxmlformats.org/wordprocessingml/2006/main" xmlns:w14="http://schemas.microsoft.com/office/word/2010/wordml" xmlns:wpg="http://schemas.microsoft.com/office/word/2010/wordprocessingGroup" xmlns:wpi="http://schemas.microsoft.com/office/word/2010/wordprocessingInk" xmlns:wne="http://schemas.microsoft.com/office/word/2006/wordml" xmlns:wps="http://schemas.microsoft.com/office/word/2010/wordprocessingShape" mc:Ignorable="w14 wp14">
-  <w:docDefaults>
-    <w:rPrDefault>
-      <w:rPr>
-        <w:rFonts w:ascii="Times New Roman" w:eastAsia="Times New Roman" w:hAnsi="Times New Roman" w:cs="Times New Roman"/>
-        <w:lang w:val="bg-BG" w:eastAsia="bg-BG" w:bidi="ar-SA"/>
-      </w:rPr>
-    </w:rPrDefault>
-    <w:pPrDefault/>
-  </w:docDefaults>
-  <w:latentStyles w:defLockedState="0" w:defUIPriority="0" w:defSemiHidden="0" w:defUnhideWhenUsed="0" w:defQFormat="0" w:count="267">
-    <w:lsdException w:name="Normal" w:qFormat="1"/>
-    <w:lsdException w:name="heading 1" w:qFormat="1"/>
-    <w:lsdException w:name="heading 2" w:qFormat="1"/>
-    <w:lsdException w:name="heading 3" w:qFormat="1"/>
-    <w:lsdException w:name="heading 4" w:semiHidden="1" w:unhideWhenUsed="1" w:qFormat="1"/>
-    <w:lsdException w:name="heading 5" w:semiHidden="1" w:unhideWhenUsed="1" w:qFormat="1"/>
-    <w:lsdException w:name="heading 6" w:semiHidden="1" w:unhideWhenUsed="1" w:qFormat="1"/>
-    <w:lsdException w:name="heading 7" w:semiHidden="1" w:unhideWhenUsed="1" w:qFormat="1"/>
-    <w:lsdException w:name="heading 8" w:semiHidden="1" w:unhideWhenUsed="1" w:qFormat="1"/>
-    <w:lsdException w:name="heading 9" w:semiHidden="1" w:unhideWhenUsed="1" w:qFormat="1"/>
-    <w:lsdException w:name="caption" w:semiHidden="1" w:unhideWhenUsed="1" w:qFormat="1"/>
-    <w:lsdException w:name="Title" w:qFormat="1"/>
-    <w:lsdException w:name="Subtitle" w:qFormat="1"/>
-    <w:lsdException w:name="Strong" w:qFormat="1"/>
-    <w:lsdException w:name="Emphasis" w:qFormat="1"/>
-    <w:lsdException w:name="Placeholder Text" w:semiHidden="1" w:uiPriority="99"/>
-    <w:lsdException w:name="No Spacing" w:uiPriority="1" w:qFormat="1"/>
-    <w:lsdException w:name="Light Shading" w:uiPriority="60"/>
-    <w:lsdException w:name="Light List" w:uiPriority="61"/>
-    <w:lsdException w:name="Light Grid" w:uiPriority="62"/>
-    <w:lsdException w:name="Medium Shading 1" w:uiPriority="63"/>
-    <w:lsdException w:name="Medium Shading 2" w:uiPriority="64"/>
-    <w:lsdException w:name="Medium List 1" w:uiPriority="65"/>
-    <w:lsdException w:name="Medium List 2" w:uiPriority="66"/>
-    <w:lsdException w:name="Medium Grid 1" w:uiPriority="67"/>
-    <w:lsdException w:name="Medium Grid 2" w:uiPriority="68"/>
-    <w:lsdException w:name="Medium Grid 3" w:uiPriority="69"/>
-    <w:lsdException w:name="Dark List" w:uiPriority="70"/>
-    <w:lsdException w:name="Colorful Shading" w:uiPriority="71"/>
-    <w:lsdException w:name="Colorful List" w:uiPriority="72"/>
-    <w:lsdException w:name="Colorful Grid" w:uiPriority="73"/>
-    <w:lsdException w:name="Light Shading Accent 1" w:uiPriority="60"/>
-    <w:lsdException w:name="Light List Accent 1" w:uiPriority="61"/>
-    <w:lsdException w:name="Light Grid Accent 1" w:uiPriority="62"/>
-    <w:lsdException w:name="Medium Shading 1 Accent 1" w:uiPriority="63"/>
-    <w:lsdException w:name="Medium Shading 2 Accent 1" w:uiPriority="64"/>
-    <w:lsdException w:name="Medium List 1 Accent 1" w:uiPriority="65"/>
-    <w:lsdException w:name="Revision" w:semiHidden="1" w:uiPriority="99"/>
-    <w:lsdException w:name="List Paragraph" w:uiPriority="34" w:qFormat="1"/>
-    <w:lsdException w:name="Quote" w:uiPriority="29" w:qFormat="1"/>
-    <w:lsdException w:name="Intense Quote" w:uiPriority="30" w:qFormat="1"/>
-    <w:lsdException w:name="Medium List 2 Accent 1" w:uiPriority="66"/>
-    <w:lsdException w:name="Medium Grid 1 Accent 1" w:uiPriority="67"/>
-    <w:lsdException w:name="Medium Grid 2 Accent 1" w:uiPriority="68"/>
-    <w:lsdException w:name="Medium Grid 3 Accent 1" w:uiPriority="69"/>
-    <w:lsdException w:name="Dark List Accent 1" w:uiPriority="70"/>
-    <w:lsdException w:name="Colorful Shading Accent 1" w:uiPriority="71"/>
-    <w:lsdException w:name="Colorful List Accent 1" w:uiPriority="72"/>
-    <w:lsdException w:name="Colorful Grid Accent 1" w:uiPriority="73"/>
-    <w:lsdException w:name="Light Shading Accent 2" w:uiPriority="60"/>
-    <w:lsdException w:name="Light List Accent 2" w:uiPriority="61"/>
-    <w:lsdException w:name="Light Grid Accent 2" w:uiPriority="62"/>
-    <w:lsdException w:name="Medium Shading 1 Accent 2" w:uiPriority="63"/>
-    <w:lsdException w:name="Medium Shading 2 Accent 2" w:uiPriority="64"/>
-    <w:lsdException w:name="Medium List 1 Accent 2" w:uiPriority="65"/>
-    <w:lsdException w:name="Medium List 2 Accent 2" w:uiPriority="66"/>
-    <w:lsdException w:name="Medium Grid 1 Accent 2" w:uiPriority="67"/>
-    <w:lsdException w:name="Medium Grid 2 Accent 2" w:uiPriority="68"/>
-    <w:lsdException w:name="Medium Grid 3 Accent 2" w:uiPriority="69"/>
-    <w:lsdException w:name="Dark List Accent 2" w:uiPriority="70"/>
-    <w:lsdException w:name="Colorful Shading Accent 2" w:uiPriority="71"/>
-    <w:lsdException w:name="Colorful List Accent 2" w:uiPriority="72"/>
-    <w:lsdException w:name="Colorful Grid Accent 2" w:uiPriority="73"/>
-    <w:lsdException w:name="Light Shading Accent 3" w:uiPriority="60"/>
-    <w:lsdException w:name="Light List Accent 3" w:uiPriority="61"/>
-    <w:lsdException w:name="Light Grid Accent 3" w:uiPriority="62"/>
-    <w:lsdException w:name="Medium Shading 1 Accent 3" w:uiPriority="63"/>
-    <w:lsdException w:name="Medium Shading 2 Accent 3" w:uiPriority="64"/>
-    <w:lsdException w:name="Medium List 1 Accent 3" w:uiPriority="65"/>
-    <w:lsdException w:name="Medium List 2 Accent 3" w:uiPriority="66"/>
-    <w:lsdException w:name="Medium Grid 1 Accent 3" w:uiPriority="67"/>
-    <w:lsdException w:name="Medium Grid 2 Accent 3" w:uiPriority="68"/>
-    <w:lsdException w:name="Medium Grid 3 Accent 3" w:uiPriority="69"/>
-    <w:lsdException w:name="Dark List Accent 3" w:uiPriority="70"/>
-    <w:lsdException w:name="Colorful Shading Accent 3" w:uiPriority="71"/>
-    <w:lsdException w:name="Colorful List Accent 3" w:uiPriority="72"/>
-    <w:lsdException w:name="Colorful Grid Accent 3" w:uiPriority="73"/>
-    <w:lsdException w:name="Light Shading Accent 4" w:uiPriority="60"/>
-    <w:lsdException w:name="Light List Accent 4" w:uiPriority="61"/>
-    <w:lsdException w:name="Light Grid Accent 4" w:uiPriority="62"/>
-    <w:lsdException w:name="Medium Shading 1 Accent 4" w:uiPriority="63"/>
-    <w:lsdException w:name="Medium Shading 2 Accent 4" w:uiPriority="64"/>
-    <w:lsdException w:name="Medium List 1 Accent 4" w:uiPriority="65"/>
-    <w:lsdException w:name="Medium List 2 Accent 4" w:uiPriority="66"/>
-    <w:lsdException w:name="Medium Grid 1 Accent 4" w:uiPriority="67"/>
-    <w:lsdException w:name="Medium Grid 2 Accent 4" w:uiPriority="68"/>
-    <w:lsdException w:name="Medium Grid 3 Accent 4" w:uiPriority="69"/>
-    <w:lsdException w:name="Dark List Accent 4" w:uiPriority="70"/>
-    <w:lsdException w:name="Colorful Shading Accent 4" w:uiPriority="71"/>
-    <w:lsdException w:name="Colorful List Accent 4" w:uiPriority="72"/>
-    <w:lsdException w:name="Colorful Grid Accent 4" w:uiPriority="73"/>
-    <w:lsdException w:name="Light Shading Accent 5" w:uiPriority="60"/>
-    <w:lsdException w:name="Light List Accent 5" w:uiPriority="61"/>
-    <w:lsdException w:name="Light Grid Accent 5" w:uiPriority="62"/>
-    <w:lsdException w:name="Medium Shading 1 Accent 5" w:uiPriority="63"/>
-    <w:lsdException w:name="Medium Shading 2 Accent 5" w:uiPriority="64"/>
-    <w:lsdException w:name="Medium List 1 Accent 5" w:uiPriority="65"/>
-    <w:lsdException w:name="Medium List 2 Accent 5" w:uiPriority="66"/>
-    <w:lsdException w:name="Medium Grid 1 Accent 5" w:uiPriority="67"/>
-    <w:lsdException w:name="Medium Grid 2 Accent 5" w:uiPriority="68"/>
-    <w:lsdException w:name="Medium Grid 3 Accent 5" w:uiPriority="69"/>
-    <w:lsdException w:name="Dark List Accent 5" w:uiPriority="70"/>
-    <w:lsdException w:name="Colorful Shading Accent 5" w:uiPriority="71"/>
-    <w:lsdException w:name="Colorful List Accent 5" w:uiPriority="72"/>
-    <w:lsdException w:name="Colorful Grid Accent 5" w:uiPriority="73"/>
-    <w:lsdException w:name="Light Shading Accent 6" w:uiPriority="60"/>
-    <w:lsdException w:name="Light List Accent 6" w:uiPriority="61"/>
-    <w:lsdException w:name="Light Grid Accent 6" w:uiPriority="62"/>
-    <w:lsdException w:name="Medium Shading 1 Accent 6" w:uiPriority="63"/>
-    <w:lsdException w:name="Medium Shading 2 Accent 6" w:uiPriority="64"/>
-    <w:lsdException w:name="Medium List 1 Accent 6" w:uiPriority="65"/>
-    <w:lsdException w:name="Medium List 2 Accent 6" w:uiPriority="66"/>
-    <w:lsdException w:name="Medium Grid 1 Accent 6" w:uiPriority="67"/>
-    <w:lsdException w:name="Medium Grid 2 Accent 6" w:uiPriority="68"/>
-    <w:lsdException w:name="Medium Grid 3 Accent 6" w:uiPriority="69"/>
-    <w:lsdException w:name="Dark List Accent 6" w:uiPriority="70"/>
-    <w:lsdException w:name="Colorful Shading Accent 6" w:uiPriority="71"/>
-    <w:lsdException w:name="Colorful List Accent 6" w:uiPriority="72"/>
-    <w:lsdException w:name="Colorful Grid Accent 6" w:uiPriority="73"/>
-    <w:lsdException w:name="Subtle Emphasis" w:uiPriority="19" w:qFormat="1"/>
-    <w:lsdException w:name="Intense Emphasis" w:uiPriority="21" w:qFormat="1"/>
-    <w:lsdException w:name="Subtle Reference" w:uiPriority="31" w:qFormat="1"/>
-    <w:lsdException w:name="Intense Reference" w:uiPriority="32" w:qFormat="1"/>
-    <w:lsdException w:name="Book Title" w:uiPriority="33" w:qFormat="1"/>
-    <w:lsdException w:name="Bibliography" w:semiHidden="1" w:uiPriority="37" w:unhideWhenUsed="1"/>
-    <w:lsdException w:name="TOC Heading" w:semiHidden="1" w:uiPriority="39" w:unhideWhenUsed="1" w:qFormat="1"/>
-  </w:latentStyles>
-  <w:style w:type="paragraph" w:default="1" w:styleId="Normal">
-    <w:name w:val="Normal"/>
-    <w:qFormat/>
-    <w:rsid w:val="0036527F"/>
-    <w:pPr>
-      <w:spacing w:before="120" w:after="120"/>
-      <w:jc w:val="both"/>
-    </w:pPr>
-    <w:rPr>
-      <w:rFonts w:ascii="Calibri" w:hAnsi="Calibri"/>
-      <w:sz w:val="24"/>
-      <w:szCs w:val="24"/>
-      <w:lang w:val="en-US" w:eastAsia="en-US"/>
-    </w:rPr>
-  </w:style>
-  <w:style w:type="paragraph" w:styleId="Heading1">
-    <w:name w:val="heading 1"/>
-    <w:basedOn w:val="Normal"/>
-    <w:next w:val="Normal"/>
-    <w:link w:val="Heading1Char"/>
-    <w:qFormat/>
-    <w:rsid w:val="00D66747"/>
-    <w:pPr>
-      <w:keepNext/>
-      <w:spacing w:before="240" w:after="240"/>
-      <w:jc w:val="center"/>
-      <w:outlineLvl w:val="0"/>
-    </w:pPr>
-    <w:rPr>
-      <w:b/>
-      <w:bCs/>
-      <w:kern w:val="32"/>
-      <w:sz w:val="32"/>
-      <w:szCs w:val="32"/>
-    </w:rPr>
-  </w:style>
-  <w:style w:type="paragraph" w:styleId="Heading2">
-    <w:name w:val="heading 2"/>
-    <w:basedOn w:val="Normal"/>
-    <w:next w:val="Normal"/>
-    <w:link w:val="Heading2Char"/>
-    <w:qFormat/>
-    <w:rsid w:val="000E532F"/>
-    <w:pPr>
-      <w:keepNext/>
-      <w:spacing w:before="240" w:after="60"/>
-      <w:outlineLvl w:val="1"/>
-    </w:pPr>
-    <w:rPr>
-      <w:rFonts w:cs="Arial"/>
-      <w:b/>
-      <w:bCs/>
-      <w:iCs/>
-      <w:sz w:val="28"/>
-      <w:szCs w:val="28"/>
-    </w:rPr>
-  </w:style>
-  <w:style w:type="paragraph" w:styleId="Heading3">
-    <w:name w:val="heading 3"/>
-    <w:basedOn w:val="Normal"/>
-    <w:next w:val="Normal"/>
-    <w:link w:val="Heading3Char"/>
-    <w:qFormat/>
-    <w:rsid w:val="0036527F"/>
-    <w:pPr>
-      <w:keepNext/>
-      <w:numPr>
-        <w:numId w:val="5"/>
-      </w:numPr>
-      <w:tabs>
-        <w:tab w:val="left" w:pos="1418"/>
-      </w:tabs>
-      <w:jc w:val="left"/>
-      <w:outlineLvl w:val="2"/>
-    </w:pPr>
-    <w:rPr>
-      <w:rFonts w:cs="Arial"/>
-      <w:b/>
-      <w:bCs/>
-      <w:sz w:val="28"/>
-      <w:szCs w:val="26"/>
-    </w:rPr>
-  </w:style>
-  <w:style w:type="paragraph" w:styleId="Heading4">
-    <w:name w:val="heading 4"/>
-    <w:basedOn w:val="Normal"/>
-    <w:next w:val="Normal"/>
-    <w:link w:val="Heading4Char"/>
-    <w:unhideWhenUsed/>
-    <w:qFormat/>
-    <w:rsid w:val="0036527F"/>
-    <w:pPr>
-      <w:keepNext/>
-      <w:spacing w:after="60"/>
-      <w:outlineLvl w:val="3"/>
-    </w:pPr>
-    <w:rPr>
-      <w:b/>
-      <w:bCs/>
-      <w:szCs w:val="28"/>
-    </w:rPr>
-  </w:style>
-  <w:style w:type="character" w:default="1" w:styleId="DefaultParagraphFont">
-    <w:name w:val="Default Paragraph Font"/>
-    <w:uiPriority w:val="1"/>
-    <w:semiHidden/>
-    <w:unhideWhenUsed/>
-  </w:style>
-  <w:style w:type="table" w:default="1" w:styleId="TableNormal">
-    <w:name w:val="Normal Table"/>
-    <w:uiPriority w:val="99"/>
-    <w:semiHidden/>
-    <w:unhideWhenUsed/>
-    <w:tblPr>
-      <w:tblInd w:w="0" w:type="dxa"/>
-      <w:tblCellMar>
-        <w:top w:w="0" w:type="dxa"/>
-        <w:left w:w="108" w:type="dxa"/>
-        <w:bottom w:w="0" w:type="dxa"/>
-        <w:right w:w="108" w:type="dxa"/>
-      </w:tblCellMar>
-    </w:tblPr>
-  </w:style>
-  <w:style w:type="numbering" w:default="1" w:styleId="NoList">
-    <w:name w:val="No List"/>
-    <w:uiPriority w:val="99"/>
-    <w:semiHidden/>
-    <w:unhideWhenUsed/>
-  </w:style>
-  <w:style w:type="paragraph" w:styleId="Header">
-    <w:name w:val="header"/>
-    <w:rsid w:val="000E532F"/>
-    <w:pPr>
-      <w:tabs>
-        <w:tab w:val="center" w:pos="4320"/>
-        <w:tab w:val="right" w:pos="8640"/>
-      </w:tabs>
-      <w:jc w:val="right"/>
-    </w:pPr>
-    <w:rPr>
-      <w:rFonts w:ascii="Calibri" w:hAnsi="Calibri"/>
-      <w:sz w:val="22"/>
-      <w:szCs w:val="24"/>
-      <w:lang w:val="en-US" w:eastAsia="en-US"/>
-    </w:rPr>
-  </w:style>
-  <w:style w:type="paragraph" w:styleId="Footer">
-    <w:name w:val="footer"/>
-    <w:rsid w:val="000E532F"/>
-    <w:pPr>
-      <w:tabs>
-        <w:tab w:val="center" w:pos="4320"/>
-        <w:tab w:val="right" w:pos="8640"/>
-      </w:tabs>
-      <w:jc w:val="center"/>
-    </w:pPr>
-    <w:rPr>
-      <w:rFonts w:ascii="Calibri" w:hAnsi="Calibri"/>
-      <w:sz w:val="22"/>
-      <w:szCs w:val="24"/>
-      <w:lang w:val="en-US" w:eastAsia="en-US"/>
-    </w:rPr>
-  </w:style>
-  <w:style w:type="character" w:customStyle="1" w:styleId="Code">
-    <w:name w:val="Code"/>
-    <w:rsid w:val="000E532F"/>
-    <w:rPr>
-      <w:rFonts w:ascii="Courier New" w:hAnsi="Courier New"/>
-      <w:b/>
-      <w:bCs/>
-      <w:sz w:val="24"/>
-      <w:lang w:val="en-US"/>
-    </w:rPr>
-  </w:style>
-  <w:style w:type="character" w:customStyle="1" w:styleId="Heading1Char">
-    <w:name w:val="Heading 1 Char"/>
-    <w:link w:val="Heading1"/>
-    <w:rsid w:val="00D66747"/>
-    <w:rPr>
-      <w:rFonts w:ascii="Calibri" w:hAnsi="Calibri"/>
-      <w:b/>
-      <w:bCs/>
-      <w:kern w:val="32"/>
-      <w:sz w:val="32"/>
-      <w:szCs w:val="32"/>
-    </w:rPr>
-  </w:style>
-  <w:style w:type="table" w:styleId="TableGrid">
-    <w:name w:val="Table Grid"/>
-    <w:basedOn w:val="TableNormal"/>
-    <w:rsid w:val="00193E4B"/>
-    <w:tblPr>
-      <w:tblInd w:w="0" w:type="dxa"/>
-      <w:tblBorders>
-        <w:top w:val="single" w:sz="4" w:space="0" w:color="000000"/>
-        <w:left w:val="single" w:sz="4" w:space="0" w:color="000000"/>
-        <w:bottom w:val="single" w:sz="4" w:space="0" w:color="000000"/>
-        <w:right w:val="single" w:sz="4" w:space="0" w:color="000000"/>
-        <w:insideH w:val="single" w:sz="4" w:space="0" w:color="000000"/>
-        <w:insideV w:val="single" w:sz="4" w:space="0" w:color="000000"/>
-      </w:tblBorders>
-      <w:tblCellMar>
-        <w:top w:w="0" w:type="dxa"/>
-        <w:left w:w="108" w:type="dxa"/>
-        <w:bottom w:w="0" w:type="dxa"/>
-        <w:right w:w="108" w:type="dxa"/>
-      </w:tblCellMar>
     </w:tblPr>
   </w:style>
   <w:style w:type="paragraph" w:styleId="BalloonText">
@@ -5205,7 +5140,7 @@
 </file>
 
 <file path=customXml/itemProps1.xml><?xml version="1.0" encoding="utf-8"?>
-<ds:datastoreItem xmlns:ds="http://schemas.openxmlformats.org/officeDocument/2006/customXml" ds:itemID="{14760292-9AC7-4D04-AA11-A2E7A521FAD1}">
+<ds:datastoreItem xmlns:ds="http://schemas.openxmlformats.org/officeDocument/2006/customXml" ds:itemID="{ED3B53CE-8C01-4CEC-8854-F942D1BA879D}">
   <ds:schemaRefs>
     <ds:schemaRef ds:uri="http://schemas.openxmlformats.org/officeDocument/2006/bibliography"/>
   </ds:schemaRefs>

</xml_diff>